<commit_message>
updates to paper and small changes to presentation
</commit_message>
<xml_diff>
--- a/Report.docx
+++ b/Report.docx
@@ -13,8 +13,26 @@
     <w:p>
       <w:pPr>
         <w:jc w:val="center"/>
+        <w:rPr>
+          <w:rStyle w:val="Hyperlink"/>
+          <w:color w:val="auto"/>
+          <w:u w:val="none"/>
+        </w:rPr>
       </w:pPr>
-      <w:hyperlink r:id="rId4" w:anchor="survey_results_public.csv" w:history="1">
+      <w:r>
+        <w:rPr>
+          <w:rStyle w:val="Hyperlink"/>
+          <w:color w:val="auto"/>
+          <w:u w:val="none"/>
+        </w:rPr>
+        <w:t>Dataset:</w:t>
+      </w:r>
+    </w:p>
+    <w:p>
+      <w:pPr>
+        <w:jc w:val="center"/>
+      </w:pPr>
+      <w:hyperlink r:id="rId4" w:history="1">
         <w:r>
           <w:rPr>
             <w:rStyle w:val="Hyperlink"/>
@@ -33,7 +51,11 @@
         <w:t>Abstract</w:t>
       </w:r>
     </w:p>
-    <w:p/>
+    <w:p>
+      <w:r>
+        <w:t>To be filled in later</w:t>
+      </w:r>
+    </w:p>
     <w:p/>
     <w:p/>
     <w:p/>
@@ -107,62 +129,420 @@
     </w:p>
     <w:p>
       <w:r>
-        <w:t xml:space="preserve">Description of </w:t>
+        <w:t xml:space="preserve">What I was interested in studying was </w:t>
+      </w:r>
+      <w:r>
+        <w:t xml:space="preserve">what </w:t>
+      </w:r>
+      <w:r>
+        <w:t>variables lead to a high</w:t>
+      </w:r>
+      <w:r>
+        <w:t xml:space="preserve"> job</w:t>
+      </w:r>
+      <w:r>
+        <w:t xml:space="preserve"> satisfaction</w:t>
+      </w:r>
+      <w:r>
+        <w:t xml:space="preserve">. Which means that this question is a supervised learning problem. A supervised learning problem is you have all the data and you have the most important </w:t>
+      </w:r>
+      <w:r>
+        <w:t>thing,</w:t>
+      </w:r>
+      <w:r>
+        <w:t xml:space="preserve"> but you don’t know what is causing that most important thing. What I decided to do was to use </w:t>
+      </w:r>
+      <w:r>
+        <w:t xml:space="preserve">the </w:t>
+      </w:r>
+      <w:r>
+        <w:t>tree-based</w:t>
+      </w:r>
+      <w:r>
+        <w:t xml:space="preserve"> algorithm </w:t>
       </w:r>
       <w:r>
         <w:t>ID3</w:t>
       </w:r>
       <w:r>
+        <w:t>.</w:t>
+      </w:r>
+    </w:p>
+    <w:p>
+      <w:r>
+        <w:t xml:space="preserve">ID3 is a </w:t>
+      </w:r>
+      <w:proofErr w:type="gramStart"/>
+      <w:r>
+        <w:t>particular implementation</w:t>
+      </w:r>
+      <w:proofErr w:type="gramEnd"/>
+      <w:r>
+        <w:t xml:space="preserve"> of </w:t>
+      </w:r>
+      <w:r>
+        <w:t>a Decision Tree Learner</w:t>
+      </w:r>
+      <w:r>
+        <w:t xml:space="preserve">. The Decision Tree Learner is a generic algorithm that </w:t>
+      </w:r>
+      <w:r>
+        <w:t xml:space="preserve">creates trees and leaves it open to each algorithm how they want to pick each attribute. ID3 </w:t>
+      </w:r>
+      <w:r>
+        <w:t>chooses attributes based on information gain</w:t>
+      </w:r>
+      <w:r>
+        <w:t>. Information gain is calculated by taking the entropy of a set and subtracting the su</w:t>
+      </w:r>
+      <w:r>
+        <w:t xml:space="preserve">m of the entropy </w:t>
+      </w:r>
+      <w:r>
+        <w:t xml:space="preserve">of the </w:t>
+      </w:r>
+      <w:r>
+        <w:t xml:space="preserve">subsets </w:t>
+      </w:r>
+      <w:r>
+        <w:t>split on a feature.</w:t>
+      </w:r>
+    </w:p>
+    <w:p/>
+    <w:p/>
+    <w:p/>
+    <w:p/>
+    <w:p>
+      <w:r>
+        <w:lastRenderedPageBreak/>
+        <w:t xml:space="preserve">Methodological </w:t>
+      </w:r>
+    </w:p>
+    <w:tbl>
+      <w:tblPr>
+        <w:tblpPr w:leftFromText="180" w:rightFromText="180" w:vertAnchor="text" w:horzAnchor="margin" w:tblpY="1664"/>
+        <w:tblW w:w="8681" w:type="dxa"/>
+        <w:tblCellMar>
+          <w:left w:w="0" w:type="dxa"/>
+          <w:right w:w="0" w:type="dxa"/>
+        </w:tblCellMar>
+        <w:tblLook w:val="0420" w:firstRow="1" w:lastRow="0" w:firstColumn="0" w:lastColumn="0" w:noHBand="0" w:noVBand="1"/>
+      </w:tblPr>
+      <w:tblGrid>
+        <w:gridCol w:w="2309"/>
+        <w:gridCol w:w="4182"/>
+        <w:gridCol w:w="2190"/>
+      </w:tblGrid>
+      <w:tr>
+        <w:trPr>
+          <w:trHeight w:val="358"/>
+        </w:trPr>
+        <w:tc>
+          <w:tcPr>
+            <w:tcW w:w="2309" w:type="dxa"/>
+            <w:tcBorders>
+              <w:top w:val="single" w:sz="8" w:space="0" w:color="FFFFFF"/>
+              <w:left w:val="single" w:sz="8" w:space="0" w:color="FFFFFF"/>
+              <w:bottom w:val="single" w:sz="24" w:space="0" w:color="FFFFFF"/>
+              <w:right w:val="single" w:sz="8" w:space="0" w:color="FFFFFF"/>
+            </w:tcBorders>
+            <w:shd w:val="clear" w:color="auto" w:fill="4472C4"/>
+            <w:tcMar>
+              <w:top w:w="72" w:type="dxa"/>
+              <w:left w:w="144" w:type="dxa"/>
+              <w:bottom w:w="72" w:type="dxa"/>
+              <w:right w:w="144" w:type="dxa"/>
+            </w:tcMar>
+            <w:hideMark/>
+          </w:tcPr>
+          <w:p>
+            <w:proofErr w:type="spellStart"/>
+            <w:r>
+              <w:rPr>
+                <w:b/>
+                <w:bCs/>
+              </w:rPr>
+              <w:t>DevType.Full</w:t>
+            </w:r>
+            <w:proofErr w:type="spellEnd"/>
+            <w:r>
+              <w:rPr>
+                <w:b/>
+                <w:bCs/>
+              </w:rPr>
+              <w:t xml:space="preserve"> Stack</w:t>
+            </w:r>
+          </w:p>
+        </w:tc>
+        <w:tc>
+          <w:tcPr>
+            <w:tcW w:w="4182" w:type="dxa"/>
+            <w:tcBorders>
+              <w:top w:val="single" w:sz="8" w:space="0" w:color="FFFFFF"/>
+              <w:left w:val="single" w:sz="8" w:space="0" w:color="FFFFFF"/>
+              <w:bottom w:val="single" w:sz="24" w:space="0" w:color="FFFFFF"/>
+              <w:right w:val="single" w:sz="8" w:space="0" w:color="FFFFFF"/>
+            </w:tcBorders>
+            <w:shd w:val="clear" w:color="auto" w:fill="4472C4"/>
+            <w:tcMar>
+              <w:top w:w="72" w:type="dxa"/>
+              <w:left w:w="144" w:type="dxa"/>
+              <w:bottom w:w="72" w:type="dxa"/>
+              <w:right w:w="144" w:type="dxa"/>
+            </w:tcMar>
+            <w:hideMark/>
+          </w:tcPr>
+          <w:p>
+            <w:proofErr w:type="spellStart"/>
+            <w:r>
+              <w:rPr>
+                <w:b/>
+                <w:bCs/>
+              </w:rPr>
+              <w:t>DevType.Database</w:t>
+            </w:r>
+            <w:proofErr w:type="spellEnd"/>
+            <w:r>
+              <w:rPr>
+                <w:b/>
+                <w:bCs/>
+              </w:rPr>
+              <w:t xml:space="preserve"> </w:t>
+            </w:r>
+            <w:proofErr w:type="spellStart"/>
+            <w:r>
+              <w:rPr>
+                <w:b/>
+                <w:bCs/>
+              </w:rPr>
+              <w:t>Adminstrator</w:t>
+            </w:r>
+            <w:proofErr w:type="spellEnd"/>
+          </w:p>
+        </w:tc>
+        <w:tc>
+          <w:tcPr>
+            <w:tcW w:w="2190" w:type="dxa"/>
+            <w:tcBorders>
+              <w:top w:val="single" w:sz="8" w:space="0" w:color="FFFFFF"/>
+              <w:left w:val="single" w:sz="8" w:space="0" w:color="FFFFFF"/>
+              <w:bottom w:val="single" w:sz="24" w:space="0" w:color="FFFFFF"/>
+              <w:right w:val="single" w:sz="8" w:space="0" w:color="FFFFFF"/>
+            </w:tcBorders>
+            <w:shd w:val="clear" w:color="auto" w:fill="4472C4"/>
+            <w:tcMar>
+              <w:top w:w="72" w:type="dxa"/>
+              <w:left w:w="144" w:type="dxa"/>
+              <w:bottom w:w="72" w:type="dxa"/>
+              <w:right w:w="144" w:type="dxa"/>
+            </w:tcMar>
+            <w:hideMark/>
+          </w:tcPr>
+          <w:p>
+            <w:proofErr w:type="spellStart"/>
+            <w:r>
+              <w:rPr>
+                <w:b/>
+                <w:bCs/>
+              </w:rPr>
+              <w:t>DevType.Devops</w:t>
+            </w:r>
+            <w:proofErr w:type="spellEnd"/>
+          </w:p>
+        </w:tc>
+      </w:tr>
+      <w:tr>
+        <w:trPr>
+          <w:trHeight w:val="363"/>
+        </w:trPr>
+        <w:tc>
+          <w:tcPr>
+            <w:tcW w:w="2309" w:type="dxa"/>
+            <w:tcBorders>
+              <w:top w:val="single" w:sz="24" w:space="0" w:color="FFFFFF"/>
+              <w:left w:val="single" w:sz="8" w:space="0" w:color="FFFFFF"/>
+              <w:bottom w:val="single" w:sz="8" w:space="0" w:color="FFFFFF"/>
+              <w:right w:val="single" w:sz="8" w:space="0" w:color="FFFFFF"/>
+            </w:tcBorders>
+            <w:shd w:val="clear" w:color="auto" w:fill="CFD5EA"/>
+            <w:tcMar>
+              <w:top w:w="72" w:type="dxa"/>
+              <w:left w:w="144" w:type="dxa"/>
+              <w:bottom w:w="72" w:type="dxa"/>
+              <w:right w:w="144" w:type="dxa"/>
+            </w:tcMar>
+            <w:hideMark/>
+          </w:tcPr>
+          <w:p>
+            <w:r>
+              <w:t>Yes</w:t>
+            </w:r>
+          </w:p>
+        </w:tc>
+        <w:tc>
+          <w:tcPr>
+            <w:tcW w:w="4182" w:type="dxa"/>
+            <w:tcBorders>
+              <w:top w:val="single" w:sz="24" w:space="0" w:color="FFFFFF"/>
+              <w:left w:val="single" w:sz="8" w:space="0" w:color="FFFFFF"/>
+              <w:bottom w:val="single" w:sz="8" w:space="0" w:color="FFFFFF"/>
+              <w:right w:val="single" w:sz="8" w:space="0" w:color="FFFFFF"/>
+            </w:tcBorders>
+            <w:shd w:val="clear" w:color="auto" w:fill="CFD5EA"/>
+            <w:tcMar>
+              <w:top w:w="72" w:type="dxa"/>
+              <w:left w:w="144" w:type="dxa"/>
+              <w:bottom w:w="72" w:type="dxa"/>
+              <w:right w:w="144" w:type="dxa"/>
+            </w:tcMar>
+            <w:hideMark/>
+          </w:tcPr>
+          <w:p>
+            <w:r>
+              <w:t>Yes</w:t>
+            </w:r>
+          </w:p>
+        </w:tc>
+        <w:tc>
+          <w:tcPr>
+            <w:tcW w:w="2190" w:type="dxa"/>
+            <w:tcBorders>
+              <w:top w:val="single" w:sz="24" w:space="0" w:color="FFFFFF"/>
+              <w:left w:val="single" w:sz="8" w:space="0" w:color="FFFFFF"/>
+              <w:bottom w:val="single" w:sz="8" w:space="0" w:color="FFFFFF"/>
+              <w:right w:val="single" w:sz="8" w:space="0" w:color="FFFFFF"/>
+            </w:tcBorders>
+            <w:shd w:val="clear" w:color="auto" w:fill="CFD5EA"/>
+            <w:tcMar>
+              <w:top w:w="72" w:type="dxa"/>
+              <w:left w:w="144" w:type="dxa"/>
+              <w:bottom w:w="72" w:type="dxa"/>
+              <w:right w:w="144" w:type="dxa"/>
+            </w:tcMar>
+            <w:hideMark/>
+          </w:tcPr>
+          <w:p>
+            <w:r>
+              <w:t>Yes</w:t>
+            </w:r>
+          </w:p>
+        </w:tc>
+      </w:tr>
+      <w:tr>
+        <w:trPr>
+          <w:trHeight w:val="484"/>
+        </w:trPr>
+        <w:tc>
+          <w:tcPr>
+            <w:tcW w:w="2309" w:type="dxa"/>
+            <w:tcBorders>
+              <w:top w:val="single" w:sz="8" w:space="0" w:color="FFFFFF"/>
+              <w:left w:val="single" w:sz="8" w:space="0" w:color="FFFFFF"/>
+              <w:bottom w:val="single" w:sz="8" w:space="0" w:color="FFFFFF"/>
+              <w:right w:val="single" w:sz="8" w:space="0" w:color="FFFFFF"/>
+            </w:tcBorders>
+            <w:shd w:val="clear" w:color="auto" w:fill="E9EBF5"/>
+            <w:tcMar>
+              <w:top w:w="72" w:type="dxa"/>
+              <w:left w:w="144" w:type="dxa"/>
+              <w:bottom w:w="72" w:type="dxa"/>
+              <w:right w:w="144" w:type="dxa"/>
+            </w:tcMar>
+            <w:hideMark/>
+          </w:tcPr>
+          <w:p>
+            <w:r>
+              <w:t>Yes</w:t>
+            </w:r>
+          </w:p>
+        </w:tc>
+        <w:tc>
+          <w:tcPr>
+            <w:tcW w:w="4182" w:type="dxa"/>
+            <w:tcBorders>
+              <w:top w:val="single" w:sz="8" w:space="0" w:color="FFFFFF"/>
+              <w:left w:val="single" w:sz="8" w:space="0" w:color="FFFFFF"/>
+              <w:bottom w:val="single" w:sz="8" w:space="0" w:color="FFFFFF"/>
+              <w:right w:val="single" w:sz="8" w:space="0" w:color="FFFFFF"/>
+            </w:tcBorders>
+            <w:shd w:val="clear" w:color="auto" w:fill="E9EBF5"/>
+            <w:tcMar>
+              <w:top w:w="72" w:type="dxa"/>
+              <w:left w:w="144" w:type="dxa"/>
+              <w:bottom w:w="72" w:type="dxa"/>
+              <w:right w:w="144" w:type="dxa"/>
+            </w:tcMar>
+            <w:hideMark/>
+          </w:tcPr>
+          <w:p>
+            <w:r>
+              <w:t>No</w:t>
+            </w:r>
+          </w:p>
+        </w:tc>
+        <w:tc>
+          <w:tcPr>
+            <w:tcW w:w="2190" w:type="dxa"/>
+            <w:tcBorders>
+              <w:top w:val="single" w:sz="8" w:space="0" w:color="FFFFFF"/>
+              <w:left w:val="single" w:sz="8" w:space="0" w:color="FFFFFF"/>
+              <w:bottom w:val="single" w:sz="8" w:space="0" w:color="FFFFFF"/>
+              <w:right w:val="single" w:sz="8" w:space="0" w:color="FFFFFF"/>
+            </w:tcBorders>
+            <w:shd w:val="clear" w:color="auto" w:fill="E9EBF5"/>
+            <w:tcMar>
+              <w:top w:w="72" w:type="dxa"/>
+              <w:left w:w="144" w:type="dxa"/>
+              <w:bottom w:w="72" w:type="dxa"/>
+              <w:right w:w="144" w:type="dxa"/>
+            </w:tcMar>
+            <w:hideMark/>
+          </w:tcPr>
+          <w:p>
+            <w:r>
+              <w:t>Yes</w:t>
+            </w:r>
+          </w:p>
+        </w:tc>
+      </w:tr>
+    </w:tbl>
+    <w:p>
+      <w:r>
         <w:t xml:space="preserve"> </w:t>
       </w:r>
       <w:r>
-        <w:t>and how it works</w:t>
-      </w:r>
-    </w:p>
-    <w:p/>
-    <w:p/>
-    <w:p/>
-    <w:p>
-      <w:r>
-        <w:t xml:space="preserve">Methodological </w:t>
-      </w:r>
-    </w:p>
-    <w:p>
-      <w:r>
-        <w:t xml:space="preserve">I </w:t>
-      </w:r>
-      <w:r>
-        <w:t xml:space="preserve">cut </w:t>
-      </w:r>
-      <w:proofErr w:type="spellStart"/>
-      <w:r>
-        <w:t>some thing</w:t>
-      </w:r>
-      <w:proofErr w:type="spellEnd"/>
-      <w:r>
-        <w:t xml:space="preserve"> out of the </w:t>
-      </w:r>
-      <w:r>
-        <w:t xml:space="preserve">dataset because </w:t>
-      </w:r>
-      <w:proofErr w:type="spellStart"/>
-      <w:r>
-        <w:t>Apriori</w:t>
-      </w:r>
-      <w:proofErr w:type="spellEnd"/>
-      <w:r>
-        <w:t xml:space="preserve"> couldn’t handle i</w:t>
-      </w:r>
-      <w:r>
-        <w:t xml:space="preserve">t. They asked some questions of email and like the like and asked participants to rank their feelings of the questions on a </w:t>
-      </w:r>
-      <w:r>
-        <w:t>Likert scale</w:t>
-      </w:r>
-      <w:r>
-        <w:t xml:space="preserve"> (1-5 scale).</w:t>
-      </w:r>
-    </w:p>
+        <w:t xml:space="preserve">In </w:t>
+      </w:r>
+      <w:r>
+        <w:t xml:space="preserve">the preprocessing phase I needed to </w:t>
+      </w:r>
+      <w:r>
+        <w:t xml:space="preserve">parse the data. For </w:t>
+      </w:r>
+      <w:r>
+        <w:t>instance,</w:t>
+      </w:r>
+      <w:r>
+        <w:t xml:space="preserve"> on the question “What type of developer are you? Select all that apply” the data came in as “Full Stack;</w:t>
+      </w:r>
+      <w:r>
+        <w:t xml:space="preserve"> Mobile; Backend”. I separated each of these out into their own columns </w:t>
+      </w:r>
+      <w:r>
+        <w:t>otherwise ID3 would treat each individual string within a feature as a path to branch down.</w:t>
+      </w:r>
+      <w:r>
+        <w:t xml:space="preserve"> </w:t>
+      </w:r>
+      <w:r>
+        <w:t>Which would lead to a very wide and essentially useless tree.</w:t>
+      </w:r>
+    </w:p>
+    <w:p/>
+    <w:p/>
+    <w:p/>
+    <w:p/>
+    <w:p/>
     <w:p>
       <w:r>
         <w:t>I also separated out lists in my dataset into their own individual column (for instance in the question “</w:t>
@@ -171,53 +551,51 @@
         <w:t>Which development environment(s) do you use regularly?</w:t>
       </w:r>
       <w:r>
-        <w:t>” a participant would check all that apply. The way they represented this in the dataset was IDE</w:t>
-      </w:r>
-      <w:proofErr w:type="gramStart"/>
-      <w:r>
-        <w:t>1;IDE</w:t>
-      </w:r>
-      <w:proofErr w:type="gramEnd"/>
-      <w:r>
-        <w:t>2</w:t>
-      </w:r>
-      <w:r>
-        <w:t>. I separated each of these values out into their own column.</w:t>
-      </w:r>
-    </w:p>
-    <w:p>
-      <w:r>
-        <w:t>I ran the algorithm on the data</w:t>
-      </w:r>
-    </w:p>
-    <w:p/>
-    <w:p/>
-    <w:p>
-      <w:r>
-        <w:t>Graphs</w:t>
-      </w:r>
-    </w:p>
-    <w:p>
-      <w:r>
-        <w:t>Connections</w:t>
-      </w:r>
-      <w:r>
-        <w:t xml:space="preserve"> of the nodes</w:t>
-      </w:r>
-    </w:p>
-    <w:p/>
-    <w:p/>
-    <w:p>
-      <w:r>
-        <w:t>Conclusion</w:t>
-      </w:r>
-    </w:p>
-    <w:p>
-      <w:r>
-        <w:t xml:space="preserve">It appears that </w:t>
+        <w:t xml:space="preserve">” a participant would check all that apply. The way they </w:t>
+      </w:r>
+      <w:r>
+        <w:t>r</w:t>
       </w:r>
       <w:bookmarkStart w:id="0" w:name="_GoBack"/>
       <w:bookmarkEnd w:id="0"/>
+      <w:r>
+        <w:t>epresented this in the dataset was IDE1;IDE2</w:t>
+      </w:r>
+      <w:r>
+        <w:t>. I separated each of these values out into their own column.</w:t>
+      </w:r>
+    </w:p>
+    <w:p>
+      <w:r>
+        <w:t>I ran the algorithm on the data</w:t>
+      </w:r>
+    </w:p>
+    <w:p/>
+    <w:p/>
+    <w:p>
+      <w:r>
+        <w:t>Graphs</w:t>
+      </w:r>
+    </w:p>
+    <w:p>
+      <w:r>
+        <w:t>Connections</w:t>
+      </w:r>
+      <w:r>
+        <w:t xml:space="preserve"> of the nodes</w:t>
+      </w:r>
+    </w:p>
+    <w:p/>
+    <w:p/>
+    <w:p>
+      <w:r>
+        <w:t>Conclusion</w:t>
+      </w:r>
+    </w:p>
+    <w:p>
+      <w:r>
+        <w:t xml:space="preserve">It appears that </w:t>
+      </w:r>
     </w:p>
     <w:sectPr>
       <w:pgSz w:w="12240" w:h="15840"/>
@@ -630,7 +1008,6 @@
   <w:style w:type="character" w:default="1" w:styleId="DefaultParagraphFont">
     <w:name w:val="Default Paragraph Font"/>
     <w:uiPriority w:val="1"/>
-    <w:semiHidden/>
     <w:unhideWhenUsed/>
   </w:style>
   <w:style w:type="table" w:default="1" w:styleId="TableNormal">

</xml_diff>

<commit_message>
Cleaned up Readme, finished paper and started on notes from presentations
</commit_message>
<xml_diff>
--- a/Report.docx
+++ b/Report.docx
@@ -32,7 +32,7 @@
       <w:pPr>
         <w:jc w:val="center"/>
       </w:pPr>
-      <w:hyperlink r:id="rId4" w:history="1">
+      <w:hyperlink r:id="rId4" w:anchor="survey_results_public.csv" w:history="1">
         <w:r>
           <w:rPr>
             <w:rStyle w:val="Hyperlink"/>
@@ -187,7 +187,21 @@
         <w:t xml:space="preserve">. The Decision Tree Learner is a generic algorithm that </w:t>
       </w:r>
       <w:r>
-        <w:t xml:space="preserve">creates trees and leaves it open to each algorithm how they want to pick each attribute. ID3 </w:t>
+        <w:t xml:space="preserve">creates trees and leaves it open to </w:t>
+      </w:r>
+      <w:r>
+        <w:t xml:space="preserve">the </w:t>
+      </w:r>
+      <w:proofErr w:type="gramStart"/>
+      <w:r>
+        <w:t>particular implementation</w:t>
+      </w:r>
+      <w:proofErr w:type="gramEnd"/>
+      <w:r>
+        <w:t xml:space="preserve"> how to choose each attribute.</w:t>
+      </w:r>
+      <w:r>
+        <w:t xml:space="preserve"> ID3 </w:t>
       </w:r>
       <w:r>
         <w:t>chooses attributes based on information gain</w:t>
@@ -208,13 +222,8 @@
         <w:t>split on a feature.</w:t>
       </w:r>
     </w:p>
-    <w:p/>
-    <w:p/>
-    <w:p/>
-    <w:p/>
-    <w:p>
-      <w:r>
-        <w:lastRenderedPageBreak/>
+    <w:p>
+      <w:r>
         <w:t xml:space="preserve">Methodological </w:t>
       </w:r>
     </w:p>
@@ -262,6 +271,7 @@
                 <w:b/>
                 <w:bCs/>
               </w:rPr>
+              <w:lastRenderedPageBreak/>
               <w:t>DevType.Full</w:t>
             </w:r>
             <w:proofErr w:type="spellEnd"/>
@@ -299,7 +309,14 @@
                 <w:b/>
                 <w:bCs/>
               </w:rPr>
-              <w:t>DevType.Database</w:t>
+              <w:t>DevType.</w:t>
+            </w:r>
+            <w:r>
+              <w:rPr>
+                <w:b/>
+                <w:bCs/>
+              </w:rPr>
+              <w:t>Back</w:t>
             </w:r>
             <w:proofErr w:type="spellEnd"/>
             <w:r>
@@ -307,17 +324,8 @@
                 <w:b/>
                 <w:bCs/>
               </w:rPr>
-              <w:t xml:space="preserve"> </w:t>
+              <w:t xml:space="preserve"> End</w:t>
             </w:r>
-            <w:proofErr w:type="spellStart"/>
-            <w:r>
-              <w:rPr>
-                <w:b/>
-                <w:bCs/>
-              </w:rPr>
-              <w:t>Adminstrator</w:t>
-            </w:r>
-            <w:proofErr w:type="spellEnd"/>
           </w:p>
         </w:tc>
         <w:tc>
@@ -523,10 +531,29 @@
         <w:t>instance,</w:t>
       </w:r>
       <w:r>
-        <w:t xml:space="preserve"> on the question “What type of developer are you? Select all that apply” the data came in as “Full Stack;</w:t>
-      </w:r>
-      <w:r>
-        <w:t xml:space="preserve"> Mobile; Backend”. I separated each of these out into their own columns </w:t>
+        <w:t xml:space="preserve"> on the question “What type of developer are you? Select all that apply” the data came in as “Full </w:t>
+      </w:r>
+      <w:proofErr w:type="spellStart"/>
+      <w:proofErr w:type="gramStart"/>
+      <w:r>
+        <w:t>Stack;</w:t>
+      </w:r>
+      <w:r>
+        <w:t>Back</w:t>
+      </w:r>
+      <w:proofErr w:type="spellEnd"/>
+      <w:proofErr w:type="gramEnd"/>
+      <w:r>
+        <w:t xml:space="preserve"> End</w:t>
+      </w:r>
+      <w:r>
+        <w:t xml:space="preserve">; </w:t>
+      </w:r>
+      <w:r>
+        <w:t>DevOps</w:t>
+      </w:r>
+      <w:r>
+        <w:t xml:space="preserve">”. I separated each of these out into their own columns </w:t>
       </w:r>
       <w:r>
         <w:t>otherwise ID3 would treat each individual string within a feature as a path to branch down.</w:t>
@@ -545,56 +572,129 @@
     <w:p/>
     <w:p>
       <w:r>
-        <w:t>I also separated out lists in my dataset into their own individual column (for instance in the question “</w:t>
-      </w:r>
-      <w:r>
-        <w:t>Which development environment(s) do you use regularly?</w:t>
-      </w:r>
-      <w:r>
-        <w:t xml:space="preserve">” a participant would check all that apply. The way they </w:t>
-      </w:r>
-      <w:r>
-        <w:t>r</w:t>
+        <w:t xml:space="preserve">There </w:t>
+      </w:r>
+      <w:proofErr w:type="gramStart"/>
+      <w:r>
+        <w:t>is</w:t>
+      </w:r>
+      <w:proofErr w:type="gramEnd"/>
+      <w:r>
+        <w:t xml:space="preserve"> some changes that are necessary to support this within the algorithm. </w:t>
+      </w:r>
+      <w:r>
+        <w:t xml:space="preserve">I’m not exactly sure how I’m going to do it but I’m confident I’ll find a way. In the end I want the tree to split on each </w:t>
+      </w:r>
+      <w:r>
+        <w:t>of the values in the row</w:t>
+      </w:r>
+    </w:p>
+    <w:p>
+      <w:pPr>
+        <w:ind w:left="1440" w:firstLine="720"/>
+      </w:pPr>
+      <w:r>
+        <w:drawing>
+          <wp:inline distT="0" distB="0" distL="0" distR="0" wp14:anchorId="6D0C9CE5" wp14:editId="055BF01B">
+            <wp:extent cx="3375660" cy="2164937"/>
+            <wp:effectExtent l="0" t="0" r="0" b="6985"/>
+            <wp:docPr id="5" name="Picture 4">
+              <a:extLst xmlns:a="http://schemas.openxmlformats.org/drawingml/2006/main">
+                <a:ext uri="{FF2B5EF4-FFF2-40B4-BE49-F238E27FC236}">
+                  <a16:creationId xmlns:a16="http://schemas.microsoft.com/office/drawing/2014/main" id="{2A37ABDF-C29E-4146-A7BC-D9DD6964F6E1}"/>
+                </a:ext>
+              </a:extLst>
+            </wp:docPr>
+            <wp:cNvGraphicFramePr>
+              <a:graphicFrameLocks xmlns:a="http://schemas.openxmlformats.org/drawingml/2006/main" noChangeAspect="1"/>
+            </wp:cNvGraphicFramePr>
+            <a:graphic xmlns:a="http://schemas.openxmlformats.org/drawingml/2006/main">
+              <a:graphicData uri="http://schemas.openxmlformats.org/drawingml/2006/picture">
+                <pic:pic xmlns:pic="http://schemas.openxmlformats.org/drawingml/2006/picture">
+                  <pic:nvPicPr>
+                    <pic:cNvPr id="5" name="Picture 4">
+                      <a:extLst>
+                        <a:ext uri="{FF2B5EF4-FFF2-40B4-BE49-F238E27FC236}">
+                          <a16:creationId xmlns:a16="http://schemas.microsoft.com/office/drawing/2014/main" id="{2A37ABDF-C29E-4146-A7BC-D9DD6964F6E1}"/>
+                        </a:ext>
+                      </a:extLst>
+                    </pic:cNvPr>
+                    <pic:cNvPicPr>
+                      <a:picLocks noChangeAspect="1"/>
+                    </pic:cNvPicPr>
+                  </pic:nvPicPr>
+                  <pic:blipFill rotWithShape="1">
+                    <a:blip r:embed="rId5">
+                      <a:extLst>
+                        <a:ext uri="{28A0092B-C50C-407E-A947-70E740481C1C}">
+                          <a14:useLocalDpi xmlns:a14="http://schemas.microsoft.com/office/drawing/2010/main" val="0"/>
+                        </a:ext>
+                      </a:extLst>
+                    </a:blip>
+                    <a:srcRect l="2970" t="10641" r="71327" b="51438"/>
+                    <a:stretch/>
+                  </pic:blipFill>
+                  <pic:spPr>
+                    <a:xfrm>
+                      <a:off x="0" y="0"/>
+                      <a:ext cx="3380893" cy="2168293"/>
+                    </a:xfrm>
+                    <a:prstGeom prst="rect">
+                      <a:avLst/>
+                    </a:prstGeom>
+                  </pic:spPr>
+                </pic:pic>
+              </a:graphicData>
+            </a:graphic>
+          </wp:inline>
+        </w:drawing>
+      </w:r>
+    </w:p>
+    <w:p>
+      <w:r>
+        <w:t xml:space="preserve">Once that’s all completed </w:t>
+      </w:r>
+      <w:r>
+        <w:t>I</w:t>
+      </w:r>
+      <w:r>
+        <w:t>’ll</w:t>
+      </w:r>
+      <w:r>
+        <w:t xml:space="preserve"> r</w:t>
+      </w:r>
+      <w:r>
+        <w:t>u</w:t>
+      </w:r>
+      <w:r>
+        <w:t>n the algorithm on the data</w:t>
+      </w:r>
+    </w:p>
+    <w:p/>
+    <w:p/>
+    <w:p>
+      <w:r>
+        <w:t>Graphs</w:t>
+      </w:r>
+    </w:p>
+    <w:p>
+      <w:r>
+        <w:t xml:space="preserve">I plan on having trees for the following classes Job satisfaction, What language </w:t>
+      </w:r>
+      <w:r>
+        <w:t>a person uses, and if a person contributes to open source</w:t>
+      </w:r>
+      <w:r>
+        <w:t>.</w:t>
       </w:r>
       <w:bookmarkStart w:id="0" w:name="_GoBack"/>
       <w:bookmarkEnd w:id="0"/>
-      <w:r>
-        <w:t>epresented this in the dataset was IDE1;IDE2</w:t>
-      </w:r>
-      <w:r>
-        <w:t>. I separated each of these values out into their own column.</w:t>
-      </w:r>
-    </w:p>
-    <w:p>
-      <w:r>
-        <w:t>I ran the algorithm on the data</w:t>
-      </w:r>
     </w:p>
     <w:p/>
     <w:p/>
     <w:p>
       <w:r>
-        <w:t>Graphs</w:t>
-      </w:r>
-    </w:p>
-    <w:p>
-      <w:r>
-        <w:t>Connections</w:t>
-      </w:r>
-      <w:r>
-        <w:t xml:space="preserve"> of the nodes</w:t>
-      </w:r>
-    </w:p>
-    <w:p/>
-    <w:p/>
-    <w:p>
-      <w:r>
         <w:t>Conclusion</w:t>
-      </w:r>
-    </w:p>
-    <w:p>
-      <w:r>
-        <w:t xml:space="preserve">It appears that </w:t>
       </w:r>
     </w:p>
     <w:sectPr>

</xml_diff>

<commit_message>
Updated report and presentation to reflect current understanding
After talking to Doucette doing Sci-kit learn implementation of things
</commit_message>
<xml_diff>
--- a/Report.docx
+++ b/Report.docx
@@ -100,405 +100,405 @@
           <w:rFonts w:ascii="Roboto" w:hAnsi="Roboto"/>
           <w:sz w:val="22"/>
         </w:rPr>
-        <w:t xml:space="preserve">. There appears to be bugs in </w:t>
-      </w:r>
-      <w:r>
-        <w:rPr>
-          <w:rFonts w:ascii="Roboto" w:hAnsi="Roboto"/>
-          <w:sz w:val="22"/>
-        </w:rPr>
-        <w:t xml:space="preserve">my implementation of the ID3 algorithm when it picks features to split on. I can’t easily find out what </w:t>
-      </w:r>
-      <w:r>
-        <w:rPr>
-          <w:rFonts w:ascii="Roboto" w:hAnsi="Roboto"/>
-          <w:sz w:val="22"/>
-        </w:rPr>
-        <w:t>the bugs</w:t>
-      </w:r>
-      <w:r>
-        <w:rPr>
-          <w:rFonts w:ascii="Roboto" w:hAnsi="Roboto"/>
-          <w:sz w:val="22"/>
-        </w:rPr>
-        <w:t xml:space="preserve"> are without </w:t>
-      </w:r>
-      <w:r>
-        <w:rPr>
-          <w:rFonts w:ascii="Roboto" w:hAnsi="Roboto"/>
-          <w:sz w:val="22"/>
-        </w:rPr>
-        <w:t xml:space="preserve">having visualization up and running. </w:t>
-      </w:r>
-    </w:p>
-    <w:p>
-      <w:pPr>
-        <w:rPr>
-          <w:rFonts w:ascii="Roboto" w:hAnsi="Roboto"/>
-          <w:sz w:val="22"/>
-        </w:rPr>
-      </w:pPr>
-    </w:p>
-    <w:p>
-      <w:pPr>
-        <w:rPr>
-          <w:rFonts w:ascii="Roboto" w:hAnsi="Roboto"/>
-          <w:sz w:val="22"/>
-        </w:rPr>
-      </w:pPr>
+        <w:t xml:space="preserve">. </w:t>
+      </w:r>
+      <w:r>
+        <w:rPr>
+          <w:rFonts w:ascii="Roboto" w:hAnsi="Roboto"/>
+          <w:sz w:val="22"/>
+        </w:rPr>
+        <w:t xml:space="preserve">I previously was making my own implementation for ID3 and that turned out to be unfruitful. So now I’m going to be </w:t>
+      </w:r>
+      <w:r>
+        <w:rPr>
+          <w:rFonts w:ascii="Roboto" w:hAnsi="Roboto"/>
+          <w:sz w:val="22"/>
+        </w:rPr>
+        <w:t>using</w:t>
+      </w:r>
+      <w:r>
+        <w:rPr>
+          <w:rFonts w:ascii="Roboto" w:hAnsi="Roboto"/>
+          <w:sz w:val="22"/>
+        </w:rPr>
+        <w:t xml:space="preserve"> Sci-kit learns version of ID3. This will be filled in once that has been completed.</w:t>
+      </w:r>
+    </w:p>
+    <w:p>
+      <w:pPr>
+        <w:rPr>
+          <w:rFonts w:ascii="Roboto" w:hAnsi="Roboto"/>
+          <w:sz w:val="22"/>
+        </w:rPr>
+      </w:pPr>
+    </w:p>
+    <w:p>
+      <w:pPr>
+        <w:rPr>
+          <w:rFonts w:ascii="Roboto" w:hAnsi="Roboto"/>
+          <w:sz w:val="22"/>
+        </w:rPr>
+      </w:pPr>
+    </w:p>
+    <w:p>
+      <w:pPr>
+        <w:rPr>
+          <w:rFonts w:ascii="Roboto" w:hAnsi="Roboto"/>
+          <w:sz w:val="22"/>
+        </w:rPr>
+      </w:pPr>
+    </w:p>
+    <w:p>
+      <w:pPr>
+        <w:jc w:val="center"/>
+        <w:rPr>
+          <w:rFonts w:ascii="Roboto" w:hAnsi="Roboto"/>
+          <w:sz w:val="22"/>
+        </w:rPr>
+      </w:pPr>
+      <w:r>
+        <w:rPr>
+          <w:rFonts w:ascii="Roboto" w:hAnsi="Roboto"/>
+          <w:sz w:val="22"/>
+        </w:rPr>
+        <w:t>Background</w:t>
+      </w:r>
+    </w:p>
+    <w:p>
+      <w:pPr>
+        <w:rPr>
+          <w:rFonts w:ascii="Roboto" w:hAnsi="Roboto"/>
+          <w:sz w:val="22"/>
+        </w:rPr>
+      </w:pPr>
+      <w:r>
+        <w:rPr>
+          <w:rFonts w:ascii="Roboto" w:hAnsi="Roboto"/>
+          <w:sz w:val="22"/>
+        </w:rPr>
+        <w:t xml:space="preserve">The data I decided to use for this project is from the website Stack Overflow. Stack Overflow </w:t>
+      </w:r>
+      <w:r>
+        <w:rPr>
+          <w:rFonts w:ascii="Roboto" w:hAnsi="Roboto"/>
+          <w:sz w:val="22"/>
+        </w:rPr>
+        <w:t>is</w:t>
+      </w:r>
+      <w:r>
+        <w:rPr>
+          <w:rFonts w:ascii="Roboto" w:hAnsi="Roboto"/>
+          <w:sz w:val="22"/>
+        </w:rPr>
+        <w:t xml:space="preserve"> </w:t>
+      </w:r>
+      <w:proofErr w:type="spellStart"/>
+      <w:proofErr w:type="gramStart"/>
+      <w:r>
+        <w:rPr>
+          <w:rFonts w:ascii="Roboto" w:hAnsi="Roboto"/>
+          <w:sz w:val="22"/>
+        </w:rPr>
+        <w:t>a</w:t>
+      </w:r>
+      <w:proofErr w:type="spellEnd"/>
+      <w:proofErr w:type="gramEnd"/>
+      <w:r>
+        <w:rPr>
+          <w:rFonts w:ascii="Roboto" w:hAnsi="Roboto"/>
+          <w:sz w:val="22"/>
+        </w:rPr>
+        <w:t xml:space="preserve"> online community for developers to learn, share their knowledge, and build their careers.</w:t>
+      </w:r>
+      <w:r>
+        <w:rPr>
+          <w:rFonts w:ascii="Roboto" w:hAnsi="Roboto"/>
+          <w:sz w:val="22"/>
+        </w:rPr>
+        <w:t xml:space="preserve"> It’s essentially the Q&amp;A website for developers</w:t>
+      </w:r>
+      <w:r>
+        <w:rPr>
+          <w:rFonts w:ascii="Roboto" w:hAnsi="Roboto"/>
+          <w:sz w:val="22"/>
+        </w:rPr>
+        <w:t xml:space="preserve"> </w:t>
+      </w:r>
+      <w:proofErr w:type="gramStart"/>
+      <w:r>
+        <w:rPr>
+          <w:rFonts w:ascii="Roboto" w:hAnsi="Roboto"/>
+          <w:sz w:val="22"/>
+        </w:rPr>
+        <w:t>similar to</w:t>
+      </w:r>
+      <w:proofErr w:type="gramEnd"/>
+      <w:r>
+        <w:rPr>
+          <w:rFonts w:ascii="Roboto" w:hAnsi="Roboto"/>
+          <w:sz w:val="22"/>
+        </w:rPr>
+        <w:t xml:space="preserve"> something like Yahoo Answers. </w:t>
+      </w:r>
+      <w:r>
+        <w:rPr>
+          <w:rFonts w:ascii="Roboto" w:hAnsi="Roboto"/>
+          <w:sz w:val="22"/>
+        </w:rPr>
+        <w:t xml:space="preserve">Stack Overflow also does surveys </w:t>
+      </w:r>
+      <w:r>
+        <w:rPr>
+          <w:rFonts w:ascii="Roboto" w:hAnsi="Roboto"/>
+          <w:sz w:val="22"/>
+        </w:rPr>
+        <w:t xml:space="preserve">asking their users to answer questions about their job. </w:t>
+      </w:r>
+      <w:r>
+        <w:rPr>
+          <w:rFonts w:ascii="Roboto" w:hAnsi="Roboto"/>
+          <w:sz w:val="22"/>
+        </w:rPr>
+        <w:t>They asked questions like “How satisfied are you with your current Job?”, “On a typical day, how much time do you spend outside?”</w:t>
+      </w:r>
+      <w:r>
+        <w:rPr>
+          <w:rFonts w:ascii="Roboto" w:hAnsi="Roboto"/>
+          <w:sz w:val="22"/>
+        </w:rPr>
+        <w:t xml:space="preserve"> and </w:t>
+      </w:r>
+      <w:r>
+        <w:rPr>
+          <w:rFonts w:ascii="Roboto" w:hAnsi="Roboto"/>
+          <w:sz w:val="22"/>
+        </w:rPr>
+        <w:t>“What is your current gross salary (before taxes and deductions)”</w:t>
+      </w:r>
+      <w:r>
+        <w:rPr>
+          <w:rFonts w:ascii="Roboto" w:hAnsi="Roboto"/>
+          <w:sz w:val="22"/>
+        </w:rPr>
+        <w:t xml:space="preserve">. </w:t>
+      </w:r>
+    </w:p>
+    <w:p>
+      <w:pPr>
+        <w:rPr>
+          <w:rFonts w:ascii="Roboto" w:hAnsi="Roboto"/>
+          <w:sz w:val="22"/>
+        </w:rPr>
+      </w:pPr>
+      <w:r>
+        <w:rPr>
+          <w:rFonts w:ascii="Roboto" w:hAnsi="Roboto"/>
+          <w:sz w:val="22"/>
+        </w:rPr>
+        <w:t xml:space="preserve">What I was interested in studying was </w:t>
+      </w:r>
+      <w:r>
+        <w:rPr>
+          <w:rFonts w:ascii="Roboto" w:hAnsi="Roboto"/>
+          <w:sz w:val="22"/>
+        </w:rPr>
+        <w:t>which</w:t>
+      </w:r>
+      <w:r>
+        <w:rPr>
+          <w:rFonts w:ascii="Roboto" w:hAnsi="Roboto"/>
+          <w:sz w:val="22"/>
+        </w:rPr>
+        <w:t xml:space="preserve"> </w:t>
+      </w:r>
+      <w:r>
+        <w:rPr>
+          <w:rFonts w:ascii="Roboto" w:hAnsi="Roboto"/>
+          <w:sz w:val="22"/>
+        </w:rPr>
+        <w:t>variables lead to a high</w:t>
+      </w:r>
+      <w:r>
+        <w:rPr>
+          <w:rFonts w:ascii="Roboto" w:hAnsi="Roboto"/>
+          <w:sz w:val="22"/>
+        </w:rPr>
+        <w:t xml:space="preserve"> job</w:t>
+      </w:r>
+      <w:r>
+        <w:rPr>
+          <w:rFonts w:ascii="Roboto" w:hAnsi="Roboto"/>
+          <w:sz w:val="22"/>
+        </w:rPr>
+        <w:t xml:space="preserve"> satisfaction</w:t>
+      </w:r>
+      <w:r>
+        <w:rPr>
+          <w:rFonts w:ascii="Roboto" w:hAnsi="Roboto"/>
+          <w:sz w:val="22"/>
+        </w:rPr>
+        <w:t xml:space="preserve">. Which means that this question is a supervised learning problem. </w:t>
+      </w:r>
+      <w:r>
+        <w:rPr>
+          <w:rFonts w:ascii="Roboto" w:hAnsi="Roboto"/>
+          <w:sz w:val="22"/>
+        </w:rPr>
+        <w:t>In a</w:t>
+      </w:r>
+      <w:r>
+        <w:rPr>
+          <w:rFonts w:ascii="Roboto" w:hAnsi="Roboto"/>
+          <w:sz w:val="22"/>
+        </w:rPr>
+        <w:t xml:space="preserve"> supervised learning </w:t>
+      </w:r>
+      <w:proofErr w:type="gramStart"/>
+      <w:r>
+        <w:rPr>
+          <w:rFonts w:ascii="Roboto" w:hAnsi="Roboto"/>
+          <w:sz w:val="22"/>
+        </w:rPr>
+        <w:t>problem</w:t>
+      </w:r>
+      <w:proofErr w:type="gramEnd"/>
+      <w:r>
+        <w:rPr>
+          <w:rFonts w:ascii="Roboto" w:hAnsi="Roboto"/>
+          <w:sz w:val="22"/>
+        </w:rPr>
+        <w:t xml:space="preserve"> you have all the data and you have the most important </w:t>
+      </w:r>
+      <w:r>
+        <w:rPr>
+          <w:rFonts w:ascii="Roboto" w:hAnsi="Roboto"/>
+          <w:sz w:val="22"/>
+        </w:rPr>
+        <w:t>attribute</w:t>
+      </w:r>
+      <w:r>
+        <w:rPr>
+          <w:rFonts w:ascii="Roboto" w:hAnsi="Roboto"/>
+          <w:sz w:val="22"/>
+        </w:rPr>
+        <w:t>,</w:t>
+      </w:r>
+      <w:r>
+        <w:rPr>
+          <w:rFonts w:ascii="Roboto" w:hAnsi="Roboto"/>
+          <w:sz w:val="22"/>
+        </w:rPr>
+        <w:t xml:space="preserve"> but you don’t know what is causing that </w:t>
+      </w:r>
+      <w:r>
+        <w:rPr>
+          <w:rFonts w:ascii="Roboto" w:hAnsi="Roboto"/>
+          <w:sz w:val="22"/>
+        </w:rPr>
+        <w:t>attribute</w:t>
+      </w:r>
+      <w:r>
+        <w:rPr>
+          <w:rFonts w:ascii="Roboto" w:hAnsi="Roboto"/>
+          <w:sz w:val="22"/>
+        </w:rPr>
+        <w:t xml:space="preserve">. I decided to </w:t>
+      </w:r>
+      <w:r>
+        <w:rPr>
+          <w:rFonts w:ascii="Roboto" w:hAnsi="Roboto"/>
+          <w:sz w:val="22"/>
+        </w:rPr>
+        <w:t>solve this problem with the</w:t>
+      </w:r>
+      <w:r>
+        <w:rPr>
+          <w:rFonts w:ascii="Roboto" w:hAnsi="Roboto"/>
+          <w:sz w:val="22"/>
+        </w:rPr>
+        <w:t xml:space="preserve"> </w:t>
+      </w:r>
+      <w:r>
+        <w:rPr>
+          <w:rFonts w:ascii="Roboto" w:hAnsi="Roboto"/>
+          <w:sz w:val="22"/>
+        </w:rPr>
+        <w:t>tree-based</w:t>
+      </w:r>
+      <w:r>
+        <w:rPr>
+          <w:rFonts w:ascii="Roboto" w:hAnsi="Roboto"/>
+          <w:sz w:val="22"/>
+        </w:rPr>
+        <w:t xml:space="preserve"> algorithm </w:t>
+      </w:r>
+      <w:r>
+        <w:rPr>
+          <w:rFonts w:ascii="Roboto" w:hAnsi="Roboto"/>
+          <w:sz w:val="22"/>
+        </w:rPr>
+        <w:t>ID3</w:t>
+      </w:r>
+      <w:r>
+        <w:rPr>
+          <w:rFonts w:ascii="Roboto" w:hAnsi="Roboto"/>
+          <w:sz w:val="22"/>
+        </w:rPr>
+        <w:t>.</w:t>
+      </w:r>
+    </w:p>
+    <w:p>
+      <w:pPr>
+        <w:rPr>
+          <w:rFonts w:ascii="Roboto" w:hAnsi="Roboto"/>
+          <w:sz w:val="22"/>
+        </w:rPr>
+      </w:pPr>
+      <w:r>
+        <w:rPr>
+          <w:rFonts w:ascii="Roboto" w:hAnsi="Roboto"/>
+          <w:sz w:val="22"/>
+        </w:rPr>
+        <w:t xml:space="preserve">ID3 is a </w:t>
+      </w:r>
+      <w:proofErr w:type="gramStart"/>
+      <w:r>
+        <w:rPr>
+          <w:rFonts w:ascii="Roboto" w:hAnsi="Roboto"/>
+          <w:sz w:val="22"/>
+        </w:rPr>
+        <w:t>particular implementation</w:t>
+      </w:r>
+      <w:proofErr w:type="gramEnd"/>
+      <w:r>
+        <w:rPr>
+          <w:rFonts w:ascii="Roboto" w:hAnsi="Roboto"/>
+          <w:sz w:val="22"/>
+        </w:rPr>
+        <w:t xml:space="preserve"> of </w:t>
+      </w:r>
+      <w:r>
+        <w:rPr>
+          <w:rFonts w:ascii="Roboto" w:hAnsi="Roboto"/>
+          <w:sz w:val="22"/>
+        </w:rPr>
+        <w:t>a Decision Tree Learner</w:t>
+      </w:r>
+      <w:r>
+        <w:rPr>
+          <w:rFonts w:ascii="Roboto" w:hAnsi="Roboto"/>
+          <w:sz w:val="22"/>
+        </w:rPr>
+        <w:t>. The Decision Tree Learner i</w:t>
+      </w:r>
       <w:bookmarkStart w:id="1" w:name="_GoBack"/>
       <w:bookmarkEnd w:id="1"/>
-    </w:p>
-    <w:p>
-      <w:pPr>
-        <w:rPr>
-          <w:rFonts w:ascii="Roboto" w:hAnsi="Roboto"/>
-          <w:sz w:val="22"/>
-        </w:rPr>
-      </w:pPr>
-    </w:p>
-    <w:p>
-      <w:pPr>
-        <w:jc w:val="center"/>
-        <w:rPr>
-          <w:rFonts w:ascii="Roboto" w:hAnsi="Roboto"/>
-          <w:sz w:val="22"/>
-        </w:rPr>
-      </w:pPr>
-      <w:r>
-        <w:rPr>
-          <w:rFonts w:ascii="Roboto" w:hAnsi="Roboto"/>
-          <w:sz w:val="22"/>
-        </w:rPr>
-        <w:t>Background</w:t>
-      </w:r>
-    </w:p>
-    <w:p>
-      <w:pPr>
-        <w:rPr>
-          <w:rFonts w:ascii="Roboto" w:hAnsi="Roboto"/>
-          <w:sz w:val="22"/>
-        </w:rPr>
-      </w:pPr>
-      <w:r>
-        <w:rPr>
-          <w:rFonts w:ascii="Roboto" w:hAnsi="Roboto"/>
-          <w:sz w:val="22"/>
-        </w:rPr>
-        <w:t xml:space="preserve">The data I decided to use for this project is from the website Stack Overflow. Stack Overflow </w:t>
-      </w:r>
-      <w:r>
-        <w:rPr>
-          <w:rFonts w:ascii="Roboto" w:hAnsi="Roboto"/>
-          <w:sz w:val="22"/>
-        </w:rPr>
-        <w:t>is</w:t>
-      </w:r>
-      <w:r>
-        <w:rPr>
-          <w:rFonts w:ascii="Roboto" w:hAnsi="Roboto"/>
-          <w:sz w:val="22"/>
-        </w:rPr>
-        <w:t xml:space="preserve"> </w:t>
-      </w:r>
-      <w:proofErr w:type="spellStart"/>
-      <w:proofErr w:type="gramStart"/>
-      <w:r>
-        <w:rPr>
-          <w:rFonts w:ascii="Roboto" w:hAnsi="Roboto"/>
-          <w:sz w:val="22"/>
-        </w:rPr>
-        <w:t>a</w:t>
-      </w:r>
-      <w:proofErr w:type="spellEnd"/>
-      <w:proofErr w:type="gramEnd"/>
-      <w:r>
-        <w:rPr>
-          <w:rFonts w:ascii="Roboto" w:hAnsi="Roboto"/>
-          <w:sz w:val="22"/>
-        </w:rPr>
-        <w:t xml:space="preserve"> online community for developers to learn, share their knowledge, and build their careers.</w:t>
-      </w:r>
-      <w:r>
-        <w:rPr>
-          <w:rFonts w:ascii="Roboto" w:hAnsi="Roboto"/>
-          <w:sz w:val="22"/>
-        </w:rPr>
-        <w:t xml:space="preserve"> It’s essentially the Q&amp;A website for developers</w:t>
-      </w:r>
-      <w:r>
-        <w:rPr>
-          <w:rFonts w:ascii="Roboto" w:hAnsi="Roboto"/>
-          <w:sz w:val="22"/>
-        </w:rPr>
-        <w:t xml:space="preserve"> </w:t>
-      </w:r>
-      <w:proofErr w:type="gramStart"/>
-      <w:r>
-        <w:rPr>
-          <w:rFonts w:ascii="Roboto" w:hAnsi="Roboto"/>
-          <w:sz w:val="22"/>
-        </w:rPr>
-        <w:t>similar to</w:t>
-      </w:r>
-      <w:proofErr w:type="gramEnd"/>
-      <w:r>
-        <w:rPr>
-          <w:rFonts w:ascii="Roboto" w:hAnsi="Roboto"/>
-          <w:sz w:val="22"/>
-        </w:rPr>
-        <w:t xml:space="preserve"> something like Yahoo Answers. </w:t>
-      </w:r>
-      <w:r>
-        <w:rPr>
-          <w:rFonts w:ascii="Roboto" w:hAnsi="Roboto"/>
-          <w:sz w:val="22"/>
-        </w:rPr>
-        <w:t xml:space="preserve">Stack Overflow also does surveys </w:t>
-      </w:r>
-      <w:r>
-        <w:rPr>
-          <w:rFonts w:ascii="Roboto" w:hAnsi="Roboto"/>
-          <w:sz w:val="22"/>
-        </w:rPr>
-        <w:t xml:space="preserve">asking their users to answer questions about their job. </w:t>
-      </w:r>
-      <w:r>
-        <w:rPr>
-          <w:rFonts w:ascii="Roboto" w:hAnsi="Roboto"/>
-          <w:sz w:val="22"/>
-        </w:rPr>
-        <w:t>They asked questions like “How satisfied are you with your current Job?”, “On a typical day, how much time do you spend outside?”</w:t>
-      </w:r>
-      <w:r>
-        <w:rPr>
-          <w:rFonts w:ascii="Roboto" w:hAnsi="Roboto"/>
-          <w:sz w:val="22"/>
-        </w:rPr>
-        <w:t xml:space="preserve"> and </w:t>
-      </w:r>
-      <w:r>
-        <w:rPr>
-          <w:rFonts w:ascii="Roboto" w:hAnsi="Roboto"/>
-          <w:sz w:val="22"/>
-        </w:rPr>
-        <w:t>“What is your current gross salary (before taxes and deductions)”</w:t>
-      </w:r>
-      <w:r>
-        <w:rPr>
-          <w:rFonts w:ascii="Roboto" w:hAnsi="Roboto"/>
-          <w:sz w:val="22"/>
-        </w:rPr>
-        <w:t xml:space="preserve">. </w:t>
-      </w:r>
-    </w:p>
-    <w:p>
-      <w:pPr>
-        <w:rPr>
-          <w:rFonts w:ascii="Roboto" w:hAnsi="Roboto"/>
-          <w:sz w:val="22"/>
-        </w:rPr>
-      </w:pPr>
-      <w:r>
-        <w:rPr>
-          <w:rFonts w:ascii="Roboto" w:hAnsi="Roboto"/>
-          <w:sz w:val="22"/>
-        </w:rPr>
-        <w:t xml:space="preserve">What I was interested in studying was </w:t>
-      </w:r>
-      <w:r>
-        <w:rPr>
-          <w:rFonts w:ascii="Roboto" w:hAnsi="Roboto"/>
-          <w:sz w:val="22"/>
-        </w:rPr>
-        <w:t>which</w:t>
-      </w:r>
-      <w:r>
-        <w:rPr>
-          <w:rFonts w:ascii="Roboto" w:hAnsi="Roboto"/>
-          <w:sz w:val="22"/>
-        </w:rPr>
-        <w:t xml:space="preserve"> </w:t>
-      </w:r>
-      <w:r>
-        <w:rPr>
-          <w:rFonts w:ascii="Roboto" w:hAnsi="Roboto"/>
-          <w:sz w:val="22"/>
-        </w:rPr>
-        <w:t>variables lead to a high</w:t>
-      </w:r>
-      <w:r>
-        <w:rPr>
-          <w:rFonts w:ascii="Roboto" w:hAnsi="Roboto"/>
-          <w:sz w:val="22"/>
-        </w:rPr>
-        <w:t xml:space="preserve"> job</w:t>
-      </w:r>
-      <w:r>
-        <w:rPr>
-          <w:rFonts w:ascii="Roboto" w:hAnsi="Roboto"/>
-          <w:sz w:val="22"/>
-        </w:rPr>
-        <w:t xml:space="preserve"> satisfaction</w:t>
-      </w:r>
-      <w:r>
-        <w:rPr>
-          <w:rFonts w:ascii="Roboto" w:hAnsi="Roboto"/>
-          <w:sz w:val="22"/>
-        </w:rPr>
-        <w:t xml:space="preserve">. Which means that this question is a supervised learning problem. </w:t>
-      </w:r>
-      <w:r>
-        <w:rPr>
-          <w:rFonts w:ascii="Roboto" w:hAnsi="Roboto"/>
-          <w:sz w:val="22"/>
-        </w:rPr>
-        <w:t>In a</w:t>
-      </w:r>
-      <w:r>
-        <w:rPr>
-          <w:rFonts w:ascii="Roboto" w:hAnsi="Roboto"/>
-          <w:sz w:val="22"/>
-        </w:rPr>
-        <w:t xml:space="preserve"> supervised learning </w:t>
-      </w:r>
-      <w:proofErr w:type="gramStart"/>
-      <w:r>
-        <w:rPr>
-          <w:rFonts w:ascii="Roboto" w:hAnsi="Roboto"/>
-          <w:sz w:val="22"/>
-        </w:rPr>
-        <w:t>problem</w:t>
-      </w:r>
-      <w:proofErr w:type="gramEnd"/>
-      <w:r>
-        <w:rPr>
-          <w:rFonts w:ascii="Roboto" w:hAnsi="Roboto"/>
-          <w:sz w:val="22"/>
-        </w:rPr>
-        <w:t xml:space="preserve"> you have all the data and you have the most important </w:t>
-      </w:r>
-      <w:r>
-        <w:rPr>
-          <w:rFonts w:ascii="Roboto" w:hAnsi="Roboto"/>
-          <w:sz w:val="22"/>
-        </w:rPr>
-        <w:t>attribute</w:t>
-      </w:r>
-      <w:r>
-        <w:rPr>
-          <w:rFonts w:ascii="Roboto" w:hAnsi="Roboto"/>
-          <w:sz w:val="22"/>
-        </w:rPr>
-        <w:t>,</w:t>
-      </w:r>
-      <w:r>
-        <w:rPr>
-          <w:rFonts w:ascii="Roboto" w:hAnsi="Roboto"/>
-          <w:sz w:val="22"/>
-        </w:rPr>
-        <w:t xml:space="preserve"> but you don’t know what is causing that </w:t>
-      </w:r>
-      <w:r>
-        <w:rPr>
-          <w:rFonts w:ascii="Roboto" w:hAnsi="Roboto"/>
-          <w:sz w:val="22"/>
-        </w:rPr>
-        <w:t>attribute</w:t>
-      </w:r>
-      <w:r>
-        <w:rPr>
-          <w:rFonts w:ascii="Roboto" w:hAnsi="Roboto"/>
-          <w:sz w:val="22"/>
-        </w:rPr>
-        <w:t xml:space="preserve">. I decided to </w:t>
-      </w:r>
-      <w:r>
-        <w:rPr>
-          <w:rFonts w:ascii="Roboto" w:hAnsi="Roboto"/>
-          <w:sz w:val="22"/>
-        </w:rPr>
-        <w:t>solve this problem with the</w:t>
-      </w:r>
-      <w:r>
-        <w:rPr>
-          <w:rFonts w:ascii="Roboto" w:hAnsi="Roboto"/>
-          <w:sz w:val="22"/>
-        </w:rPr>
-        <w:t xml:space="preserve"> </w:t>
-      </w:r>
-      <w:r>
-        <w:rPr>
-          <w:rFonts w:ascii="Roboto" w:hAnsi="Roboto"/>
-          <w:sz w:val="22"/>
-        </w:rPr>
-        <w:t>tree-based</w:t>
-      </w:r>
-      <w:r>
-        <w:rPr>
-          <w:rFonts w:ascii="Roboto" w:hAnsi="Roboto"/>
-          <w:sz w:val="22"/>
-        </w:rPr>
-        <w:t xml:space="preserve"> algorithm </w:t>
-      </w:r>
-      <w:r>
-        <w:rPr>
-          <w:rFonts w:ascii="Roboto" w:hAnsi="Roboto"/>
-          <w:sz w:val="22"/>
-        </w:rPr>
-        <w:t>ID3</w:t>
-      </w:r>
-      <w:r>
-        <w:rPr>
-          <w:rFonts w:ascii="Roboto" w:hAnsi="Roboto"/>
-          <w:sz w:val="22"/>
-        </w:rPr>
-        <w:t>.</w:t>
-      </w:r>
-    </w:p>
-    <w:p>
-      <w:pPr>
-        <w:rPr>
-          <w:rFonts w:ascii="Roboto" w:hAnsi="Roboto"/>
-          <w:sz w:val="22"/>
-        </w:rPr>
-      </w:pPr>
-      <w:r>
-        <w:rPr>
-          <w:rFonts w:ascii="Roboto" w:hAnsi="Roboto"/>
-          <w:sz w:val="22"/>
-        </w:rPr>
-        <w:t xml:space="preserve">ID3 is a </w:t>
-      </w:r>
-      <w:proofErr w:type="gramStart"/>
-      <w:r>
-        <w:rPr>
-          <w:rFonts w:ascii="Roboto" w:hAnsi="Roboto"/>
-          <w:sz w:val="22"/>
-        </w:rPr>
-        <w:t>particular implementation</w:t>
-      </w:r>
-      <w:proofErr w:type="gramEnd"/>
-      <w:r>
-        <w:rPr>
-          <w:rFonts w:ascii="Roboto" w:hAnsi="Roboto"/>
-          <w:sz w:val="22"/>
-        </w:rPr>
-        <w:t xml:space="preserve"> of </w:t>
-      </w:r>
-      <w:r>
-        <w:rPr>
-          <w:rFonts w:ascii="Roboto" w:hAnsi="Roboto"/>
-          <w:sz w:val="22"/>
-        </w:rPr>
-        <w:t>a Decision Tree Learner</w:t>
-      </w:r>
-      <w:r>
-        <w:rPr>
-          <w:rFonts w:ascii="Roboto" w:hAnsi="Roboto"/>
-          <w:sz w:val="22"/>
-        </w:rPr>
-        <w:t xml:space="preserve">. The Decision Tree Learner is a generic algorithm that </w:t>
+      <w:r>
+        <w:rPr>
+          <w:rFonts w:ascii="Roboto" w:hAnsi="Roboto"/>
+          <w:sz w:val="22"/>
+        </w:rPr>
+        <w:t xml:space="preserve">s a generic algorithm that </w:t>
       </w:r>
       <w:r>
         <w:rPr>
@@ -951,19 +951,34 @@
           <w:sz w:val="22"/>
         </w:rPr>
       </w:pPr>
-      <w:r>
-        <w:rPr>
-          <w:rFonts w:ascii="Roboto" w:hAnsi="Roboto"/>
-          <w:sz w:val="22"/>
-        </w:rPr>
-        <w:t xml:space="preserve">I solved this problem by </w:t>
-      </w:r>
-      <w:r>
-        <w:rPr>
-          <w:rFonts w:ascii="Roboto" w:hAnsi="Roboto"/>
-          <w:sz w:val="22"/>
-        </w:rPr>
-        <w:t xml:space="preserve">including every row that included a </w:t>
+      <w:commentRangeStart w:id="5"/>
+      <w:r>
+        <w:rPr>
+          <w:rFonts w:ascii="Roboto" w:hAnsi="Roboto"/>
+          <w:sz w:val="22"/>
+        </w:rPr>
+        <w:t xml:space="preserve">I solved this problem </w:t>
+      </w:r>
+      <w:r>
+        <w:rPr>
+          <w:rFonts w:ascii="Roboto" w:hAnsi="Roboto"/>
+          <w:sz w:val="22"/>
+        </w:rPr>
+        <w:t xml:space="preserve">preprocessing </w:t>
+      </w:r>
+      <w:r>
+        <w:rPr>
+          <w:rFonts w:ascii="Roboto" w:hAnsi="Roboto"/>
+          <w:sz w:val="22"/>
+        </w:rPr>
+        <w:t>every row that had semi</w:t>
+      </w:r>
+      <w:r>
+        <w:rPr>
+          <w:rFonts w:ascii="Roboto" w:hAnsi="Roboto"/>
+          <w:sz w:val="22"/>
+        </w:rPr>
+        <w:t xml:space="preserve">colons in them into their own columns. </w:t>
       </w:r>
       <w:proofErr w:type="gramStart"/>
       <w:r>
@@ -971,14 +986,7 @@
           <w:rFonts w:ascii="Roboto" w:hAnsi="Roboto"/>
           <w:sz w:val="22"/>
         </w:rPr>
-        <w:t xml:space="preserve">particular </w:t>
-      </w:r>
-      <w:r>
-        <w:rPr>
-          <w:rFonts w:ascii="Roboto" w:hAnsi="Roboto"/>
-          <w:sz w:val="22"/>
-        </w:rPr>
-        <w:t>value</w:t>
+        <w:t>So</w:t>
       </w:r>
       <w:proofErr w:type="gramEnd"/>
       <w:r>
@@ -986,75 +994,66 @@
           <w:rFonts w:ascii="Roboto" w:hAnsi="Roboto"/>
           <w:sz w:val="22"/>
         </w:rPr>
-        <w:t xml:space="preserve"> of </w:t>
-      </w:r>
-      <w:commentRangeStart w:id="5"/>
-      <w:proofErr w:type="spellStart"/>
-      <w:r>
-        <w:rPr>
-          <w:rFonts w:ascii="Roboto" w:hAnsi="Roboto"/>
-          <w:sz w:val="22"/>
-        </w:rPr>
-        <w:t>DevType</w:t>
+        <w:t xml:space="preserve"> </w:t>
+      </w:r>
+      <w:r>
+        <w:rPr>
+          <w:rFonts w:ascii="Roboto" w:hAnsi="Roboto"/>
+          <w:sz w:val="22"/>
+        </w:rPr>
+        <w:t>there would be a column for every unique value with that row. As an example</w:t>
+      </w:r>
+      <w:r>
+        <w:rPr>
+          <w:rFonts w:ascii="Roboto" w:hAnsi="Roboto"/>
+          <w:sz w:val="22"/>
+        </w:rPr>
+        <w:t>,</w:t>
+      </w:r>
+      <w:r>
+        <w:rPr>
+          <w:rFonts w:ascii="Roboto" w:hAnsi="Roboto"/>
+          <w:sz w:val="22"/>
+        </w:rPr>
+        <w:t xml:space="preserve"> I make a row for </w:t>
+      </w:r>
+      <w:r>
+        <w:rPr>
+          <w:rFonts w:ascii="Roboto" w:hAnsi="Roboto"/>
+          <w:sz w:val="22"/>
+        </w:rPr>
+        <w:t xml:space="preserve">Full Stack if we’re talking about what type of developer there is and in this row the values are either Yes or No which </w:t>
+      </w:r>
+      <w:r>
+        <w:rPr>
+          <w:rFonts w:ascii="Roboto" w:hAnsi="Roboto"/>
+          <w:sz w:val="22"/>
+        </w:rPr>
+        <w:t xml:space="preserve">if a </w:t>
+      </w:r>
+      <w:proofErr w:type="gramStart"/>
+      <w:r>
+        <w:rPr>
+          <w:rFonts w:ascii="Roboto" w:hAnsi="Roboto"/>
+          <w:sz w:val="22"/>
+        </w:rPr>
+        <w:t>particular row</w:t>
+      </w:r>
+      <w:proofErr w:type="gramEnd"/>
+      <w:r>
+        <w:rPr>
+          <w:rFonts w:ascii="Roboto" w:hAnsi="Roboto"/>
+          <w:sz w:val="22"/>
+        </w:rPr>
+        <w:t xml:space="preserve"> contains Full Stack then this new column has a Yes in it.</w:t>
       </w:r>
       <w:commentRangeEnd w:id="5"/>
-      <w:proofErr w:type="spellEnd"/>
       <w:r>
         <w:rPr>
           <w:rStyle w:val="CommentReference"/>
-          <w:rFonts w:ascii="Roboto" w:hAnsi="Roboto"/>
         </w:rPr>
         <w:commentReference w:id="5"/>
       </w:r>
-      <w:r>
-        <w:rPr>
-          <w:rFonts w:ascii="Roboto" w:hAnsi="Roboto"/>
-          <w:sz w:val="22"/>
-        </w:rPr>
-        <w:t xml:space="preserve"> and </w:t>
-      </w:r>
-      <w:r>
-        <w:rPr>
-          <w:rFonts w:ascii="Roboto" w:hAnsi="Roboto"/>
-          <w:sz w:val="22"/>
-        </w:rPr>
-        <w:t xml:space="preserve">calculated information gain with each of those sets. So that when the final tree is visualized it </w:t>
-      </w:r>
-      <w:r>
-        <w:rPr>
-          <w:rFonts w:ascii="Roboto" w:hAnsi="Roboto"/>
-          <w:sz w:val="22"/>
-        </w:rPr>
-        <w:t xml:space="preserve">splits on each value </w:t>
-      </w:r>
-      <w:r>
-        <w:rPr>
-          <w:rFonts w:ascii="Roboto" w:hAnsi="Roboto"/>
-          <w:sz w:val="22"/>
-        </w:rPr>
-        <w:t>in</w:t>
-      </w:r>
-      <w:r>
-        <w:rPr>
-          <w:rFonts w:ascii="Roboto" w:hAnsi="Roboto"/>
-          <w:sz w:val="22"/>
-        </w:rPr>
-        <w:t xml:space="preserve"> a</w:t>
-      </w:r>
-      <w:r>
-        <w:rPr>
-          <w:rFonts w:ascii="Roboto" w:hAnsi="Roboto"/>
-          <w:sz w:val="22"/>
-        </w:rPr>
-        <w:t>n</w:t>
-      </w:r>
-      <w:r>
-        <w:rPr>
-          <w:rFonts w:ascii="Roboto" w:hAnsi="Roboto"/>
-          <w:sz w:val="22"/>
-        </w:rPr>
-        <w:t xml:space="preserve"> attribute.</w:t>
-      </w:r>
     </w:p>
     <w:p>
       <w:pPr>
@@ -1066,21 +1065,13 @@
       </w:pPr>
       <w:r>
         <w:rPr>
-          <w:rFonts w:ascii="Roboto" w:hAnsi="Roboto"/>
           <w:noProof/>
-          <w:sz w:val="22"/>
         </w:rPr>
         <w:drawing>
-          <wp:inline distT="0" distB="0" distL="0" distR="0" wp14:anchorId="6D0C9CE5" wp14:editId="055BF01B">
-            <wp:extent cx="3375660" cy="2164937"/>
-            <wp:effectExtent l="0" t="0" r="0" b="6985"/>
-            <wp:docPr id="5" name="Picture 4">
-              <a:extLst xmlns:a="http://schemas.openxmlformats.org/drawingml/2006/main">
-                <a:ext uri="{FF2B5EF4-FFF2-40B4-BE49-F238E27FC236}">
-                  <a16:creationId xmlns:a16="http://schemas.microsoft.com/office/drawing/2014/main" id="{2A37ABDF-C29E-4146-A7BC-D9DD6964F6E1}"/>
-                </a:ext>
-              </a:extLst>
-            </wp:docPr>
+          <wp:inline distT="0" distB="0" distL="0" distR="0" wp14:anchorId="3E109D0C" wp14:editId="744F5549">
+            <wp:extent cx="3756660" cy="1878330"/>
+            <wp:effectExtent l="0" t="0" r="0" b="7620"/>
+            <wp:docPr id="2" name="Picture 2"/>
             <wp:cNvGraphicFramePr>
               <a:graphicFrameLocks xmlns:a="http://schemas.openxmlformats.org/drawingml/2006/main" noChangeAspect="1"/>
             </wp:cNvGraphicFramePr>
@@ -1088,36 +1079,30 @@
               <a:graphicData uri="http://schemas.openxmlformats.org/drawingml/2006/picture">
                 <pic:pic xmlns:pic="http://schemas.openxmlformats.org/drawingml/2006/picture">
                   <pic:nvPicPr>
-                    <pic:cNvPr id="5" name="Picture 4">
-                      <a:extLst>
-                        <a:ext uri="{FF2B5EF4-FFF2-40B4-BE49-F238E27FC236}">
-                          <a16:creationId xmlns:a16="http://schemas.microsoft.com/office/drawing/2014/main" id="{2A37ABDF-C29E-4146-A7BC-D9DD6964F6E1}"/>
-                        </a:ext>
-                      </a:extLst>
-                    </pic:cNvPr>
-                    <pic:cNvPicPr>
-                      <a:picLocks noChangeAspect="1"/>
-                    </pic:cNvPicPr>
+                    <pic:cNvPr id="1" name=""/>
+                    <pic:cNvPicPr/>
                   </pic:nvPicPr>
                   <pic:blipFill rotWithShape="1">
-                    <a:blip r:embed="rId9">
-                      <a:extLst>
-                        <a:ext uri="{28A0092B-C50C-407E-A947-70E740481C1C}">
-                          <a14:useLocalDpi xmlns:a14="http://schemas.microsoft.com/office/drawing/2010/main" val="0"/>
-                        </a:ext>
-                      </a:extLst>
-                    </a:blip>
-                    <a:srcRect l="2970" t="10641" r="71327" b="51438"/>
+                    <a:blip r:embed="rId9"/>
+                    <a:srcRect l="38333" t="23703" r="34487" b="52137"/>
                     <a:stretch/>
                   </pic:blipFill>
-                  <pic:spPr>
+                  <pic:spPr bwMode="auto">
                     <a:xfrm>
                       <a:off x="0" y="0"/>
-                      <a:ext cx="3380893" cy="2168293"/>
+                      <a:ext cx="3756660" cy="1878330"/>
                     </a:xfrm>
                     <a:prstGeom prst="rect">
                       <a:avLst/>
                     </a:prstGeom>
+                    <a:ln>
+                      <a:noFill/>
+                    </a:ln>
+                    <a:extLst>
+                      <a:ext uri="{53640926-AAD7-44D8-BBD7-CCE9431645EC}">
+                        <a14:shadowObscured xmlns:a14="http://schemas.microsoft.com/office/drawing/2010/main"/>
+                      </a:ext>
+                    </a:extLst>
                   </pic:spPr>
                 </pic:pic>
               </a:graphicData>
@@ -1315,21 +1300,7 @@
           <w:rFonts w:ascii="Roboto" w:hAnsi="Roboto"/>
           <w:sz w:val="22"/>
         </w:rPr>
-        <w:t>an answer to this question “</w:t>
-      </w:r>
-      <w:r>
-        <w:rPr>
-          <w:rFonts w:ascii="Roboto" w:hAnsi="Roboto"/>
-          <w:sz w:val="22"/>
-        </w:rPr>
-        <w:t>Imagine that you were asked to write code for a purpose or product that you consider extremely unethical. Do you write the code anyway?</w:t>
-      </w:r>
-      <w:r>
-        <w:rPr>
-          <w:rFonts w:ascii="Roboto" w:hAnsi="Roboto"/>
-          <w:sz w:val="22"/>
-        </w:rPr>
-        <w:t>”</w:t>
+        <w:t>an answer to this question “Imagine that you were asked to write code for a purpose or product that you consider extremely unethical. Do you write the code anyway?”</w:t>
       </w:r>
       <w:commentRangeEnd w:id="6"/>
       <w:r>
@@ -1359,6 +1330,7 @@
           <w:rFonts w:ascii="Roboto" w:hAnsi="Roboto"/>
           <w:sz w:val="22"/>
         </w:rPr>
+        <w:lastRenderedPageBreak/>
         <w:t xml:space="preserve">I expect this section to </w:t>
       </w:r>
       <w:r>
@@ -1473,7 +1445,7 @@
       </w:r>
     </w:p>
   </w:comment>
-  <w:comment w:id="5" w:author="William Pembleton" w:date="2018-11-12T14:34:00Z" w:initials="WP">
+  <w:comment w:id="5" w:author="William Pembleton" w:date="2018-11-13T12:44:00Z" w:initials="WP">
     <w:p>
       <w:pPr>
         <w:pStyle w:val="CommentText"/>
@@ -1485,15 +1457,7 @@
         <w:annotationRef/>
       </w:r>
       <w:r>
-        <w:t xml:space="preserve">Mention </w:t>
-      </w:r>
-      <w:proofErr w:type="spellStart"/>
-      <w:r>
-        <w:t>DevType</w:t>
-      </w:r>
-      <w:proofErr w:type="spellEnd"/>
-      <w:r>
-        <w:t xml:space="preserve"> before this</w:t>
+        <w:t xml:space="preserve">Explain this better and more concisely </w:t>
       </w:r>
     </w:p>
   </w:comment>
@@ -1525,7 +1489,7 @@
   <w15:commentEx w15:paraId="2935640D" w15:done="0"/>
   <w15:commentEx w15:paraId="4C754D0F" w15:done="0"/>
   <w15:commentEx w15:paraId="02A276F2" w15:done="0"/>
-  <w15:commentEx w15:paraId="7631AC94" w15:done="0"/>
+  <w15:commentEx w15:paraId="64C9AB2D" w15:done="0"/>
   <w15:commentEx w15:paraId="5D51C77C" w15:done="0"/>
 </w15:commentsEx>
 </file>
@@ -1536,7 +1500,7 @@
   <w16cid:commentId w16cid:paraId="2935640D" w16cid:durableId="1F93FD94"/>
   <w16cid:commentId w16cid:paraId="4C754D0F" w16cid:durableId="1F940DA6"/>
   <w16cid:commentId w16cid:paraId="02A276F2" w16cid:durableId="1F940E1A"/>
-  <w16cid:commentId w16cid:paraId="7631AC94" w16cid:durableId="1F940E00"/>
+  <w16cid:commentId w16cid:paraId="64C9AB2D" w16cid:durableId="1F954595"/>
   <w16cid:commentId w16cid:paraId="5D51C77C" w16cid:durableId="1F93FCB7"/>
 </w16cid:commentsIds>
 </file>

</xml_diff>

<commit_message>
Report finished for draft 2
</commit_message>
<xml_diff>
--- a/Report.docx
+++ b/Report.docx
@@ -121,32 +121,101 @@
           <w:rFonts w:ascii="Roboto" w:hAnsi="Roboto"/>
           <w:sz w:val="22"/>
         </w:rPr>
-        <w:t xml:space="preserve"> Sci-kit learns version of ID3. This will be filled in once that has been completed.</w:t>
-      </w:r>
-    </w:p>
-    <w:p>
-      <w:pPr>
-        <w:rPr>
-          <w:rFonts w:ascii="Roboto" w:hAnsi="Roboto"/>
-          <w:sz w:val="22"/>
-        </w:rPr>
-      </w:pPr>
-    </w:p>
-    <w:p>
-      <w:pPr>
-        <w:rPr>
-          <w:rFonts w:ascii="Roboto" w:hAnsi="Roboto"/>
-          <w:sz w:val="22"/>
-        </w:rPr>
-      </w:pPr>
-    </w:p>
-    <w:p>
-      <w:pPr>
-        <w:rPr>
-          <w:rFonts w:ascii="Roboto" w:hAnsi="Roboto"/>
-          <w:sz w:val="22"/>
-        </w:rPr>
-      </w:pPr>
+        <w:t xml:space="preserve"> </w:t>
+      </w:r>
+      <w:proofErr w:type="spellStart"/>
+      <w:r>
+        <w:rPr>
+          <w:rFonts w:ascii="Roboto" w:hAnsi="Roboto"/>
+          <w:sz w:val="22"/>
+        </w:rPr>
+        <w:t>s</w:t>
+      </w:r>
+      <w:r>
+        <w:rPr>
+          <w:rFonts w:ascii="Roboto" w:hAnsi="Roboto"/>
+          <w:sz w:val="22"/>
+        </w:rPr>
+        <w:t>ci</w:t>
+      </w:r>
+      <w:r>
+        <w:rPr>
+          <w:rFonts w:ascii="Roboto" w:hAnsi="Roboto"/>
+          <w:sz w:val="22"/>
+        </w:rPr>
+        <w:t>kit-</w:t>
+      </w:r>
+      <w:r>
+        <w:rPr>
+          <w:rFonts w:ascii="Roboto" w:hAnsi="Roboto"/>
+          <w:sz w:val="22"/>
+        </w:rPr>
+        <w:t>learn</w:t>
+      </w:r>
+      <w:r>
+        <w:rPr>
+          <w:rFonts w:ascii="Roboto" w:hAnsi="Roboto"/>
+          <w:sz w:val="22"/>
+        </w:rPr>
+        <w:t>’</w:t>
+      </w:r>
+      <w:r>
+        <w:rPr>
+          <w:rFonts w:ascii="Roboto" w:hAnsi="Roboto"/>
+          <w:sz w:val="22"/>
+        </w:rPr>
+        <w:t>s</w:t>
+      </w:r>
+      <w:proofErr w:type="spellEnd"/>
+      <w:r>
+        <w:rPr>
+          <w:rFonts w:ascii="Roboto" w:hAnsi="Roboto"/>
+          <w:sz w:val="22"/>
+        </w:rPr>
+        <w:t xml:space="preserve"> </w:t>
+      </w:r>
+      <w:r>
+        <w:rPr>
+          <w:rFonts w:ascii="Roboto" w:hAnsi="Roboto"/>
+          <w:sz w:val="22"/>
+        </w:rPr>
+        <w:t>implementation</w:t>
+      </w:r>
+      <w:r>
+        <w:rPr>
+          <w:rFonts w:ascii="Roboto" w:hAnsi="Roboto"/>
+          <w:sz w:val="22"/>
+        </w:rPr>
+        <w:t xml:space="preserve"> of ID3. This </w:t>
+      </w:r>
+      <w:r>
+        <w:rPr>
+          <w:rFonts w:ascii="Roboto" w:hAnsi="Roboto"/>
+          <w:sz w:val="22"/>
+        </w:rPr>
+        <w:t>section will</w:t>
+      </w:r>
+      <w:r>
+        <w:rPr>
+          <w:rFonts w:ascii="Roboto" w:hAnsi="Roboto"/>
+          <w:sz w:val="22"/>
+        </w:rPr>
+        <w:t xml:space="preserve"> be filled in once </w:t>
+      </w:r>
+      <w:r>
+        <w:rPr>
+          <w:rFonts w:ascii="Roboto" w:hAnsi="Roboto"/>
+          <w:sz w:val="22"/>
+        </w:rPr>
+        <w:t>the processing has been completed</w:t>
+      </w:r>
+      <w:r>
+        <w:rPr>
+          <w:rFonts w:ascii="Roboto" w:hAnsi="Roboto"/>
+          <w:sz w:val="22"/>
+        </w:rPr>
+        <w:t>.</w:t>
+      </w:r>
     </w:p>
     <w:p>
       <w:pPr>
@@ -190,7 +259,509 @@
           <w:rFonts w:ascii="Roboto" w:hAnsi="Roboto"/>
           <w:sz w:val="22"/>
         </w:rPr>
+        <w:t xml:space="preserve"> a</w:t>
+      </w:r>
+      <w:r>
+        <w:rPr>
+          <w:rFonts w:ascii="Roboto" w:hAnsi="Roboto"/>
+          <w:sz w:val="22"/>
+        </w:rPr>
+        <w:t>n</w:t>
+      </w:r>
+      <w:r>
+        <w:rPr>
+          <w:rFonts w:ascii="Roboto" w:hAnsi="Roboto"/>
+          <w:sz w:val="22"/>
+        </w:rPr>
+        <w:t xml:space="preserve"> online community for developers to learn, share their knowle</w:t>
+      </w:r>
+      <w:bookmarkStart w:id="1" w:name="_GoBack"/>
+      <w:bookmarkEnd w:id="1"/>
+      <w:r>
+        <w:rPr>
+          <w:rFonts w:ascii="Roboto" w:hAnsi="Roboto"/>
+          <w:sz w:val="22"/>
+        </w:rPr>
+        <w:t>dge, and build their careers.</w:t>
+      </w:r>
+      <w:r>
+        <w:rPr>
+          <w:rFonts w:ascii="Roboto" w:hAnsi="Roboto"/>
+          <w:sz w:val="22"/>
+        </w:rPr>
+        <w:t xml:space="preserve"> It’s essentially the Q&amp;A website for developers</w:t>
+      </w:r>
+      <w:r>
+        <w:rPr>
+          <w:rFonts w:ascii="Roboto" w:hAnsi="Roboto"/>
+          <w:sz w:val="22"/>
+        </w:rPr>
         <w:t xml:space="preserve"> </w:t>
+      </w:r>
+      <w:proofErr w:type="gramStart"/>
+      <w:r>
+        <w:rPr>
+          <w:rFonts w:ascii="Roboto" w:hAnsi="Roboto"/>
+          <w:sz w:val="22"/>
+        </w:rPr>
+        <w:t>similar to</w:t>
+      </w:r>
+      <w:proofErr w:type="gramEnd"/>
+      <w:r>
+        <w:rPr>
+          <w:rFonts w:ascii="Roboto" w:hAnsi="Roboto"/>
+          <w:sz w:val="22"/>
+        </w:rPr>
+        <w:t xml:space="preserve"> something like Yahoo Answers. </w:t>
+      </w:r>
+      <w:r>
+        <w:rPr>
+          <w:rFonts w:ascii="Roboto" w:hAnsi="Roboto"/>
+          <w:sz w:val="22"/>
+        </w:rPr>
+        <w:t xml:space="preserve">Stack Overflow also does surveys </w:t>
+      </w:r>
+      <w:r>
+        <w:rPr>
+          <w:rFonts w:ascii="Roboto" w:hAnsi="Roboto"/>
+          <w:sz w:val="22"/>
+        </w:rPr>
+        <w:t xml:space="preserve">asking their users to answer questions about their job. </w:t>
+      </w:r>
+      <w:r>
+        <w:rPr>
+          <w:rFonts w:ascii="Roboto" w:hAnsi="Roboto"/>
+          <w:sz w:val="22"/>
+        </w:rPr>
+        <w:t>They asked questions like “How satisfied are you with your current Job?”, “On a typical day, how much time do you spend outside?”</w:t>
+      </w:r>
+      <w:r>
+        <w:rPr>
+          <w:rFonts w:ascii="Roboto" w:hAnsi="Roboto"/>
+          <w:sz w:val="22"/>
+        </w:rPr>
+        <w:t xml:space="preserve"> and </w:t>
+      </w:r>
+      <w:r>
+        <w:rPr>
+          <w:rFonts w:ascii="Roboto" w:hAnsi="Roboto"/>
+          <w:sz w:val="22"/>
+        </w:rPr>
+        <w:t>“What is your current gross salary (before taxes and deductions)”</w:t>
+      </w:r>
+      <w:r>
+        <w:rPr>
+          <w:rFonts w:ascii="Roboto" w:hAnsi="Roboto"/>
+          <w:sz w:val="22"/>
+        </w:rPr>
+        <w:t xml:space="preserve">. </w:t>
+      </w:r>
+    </w:p>
+    <w:p>
+      <w:pPr>
+        <w:rPr>
+          <w:rFonts w:ascii="Roboto" w:hAnsi="Roboto"/>
+          <w:sz w:val="22"/>
+        </w:rPr>
+      </w:pPr>
+      <w:r>
+        <w:rPr>
+          <w:rFonts w:ascii="Roboto" w:hAnsi="Roboto"/>
+          <w:sz w:val="22"/>
+        </w:rPr>
+        <w:t xml:space="preserve">What I was interested in studying was </w:t>
+      </w:r>
+      <w:r>
+        <w:rPr>
+          <w:rFonts w:ascii="Roboto" w:hAnsi="Roboto"/>
+          <w:sz w:val="22"/>
+        </w:rPr>
+        <w:t>which</w:t>
+      </w:r>
+      <w:r>
+        <w:rPr>
+          <w:rFonts w:ascii="Roboto" w:hAnsi="Roboto"/>
+          <w:sz w:val="22"/>
+        </w:rPr>
+        <w:t xml:space="preserve"> </w:t>
+      </w:r>
+      <w:r>
+        <w:rPr>
+          <w:rFonts w:ascii="Roboto" w:hAnsi="Roboto"/>
+          <w:sz w:val="22"/>
+        </w:rPr>
+        <w:t>variables lead to a high</w:t>
+      </w:r>
+      <w:r>
+        <w:rPr>
+          <w:rFonts w:ascii="Roboto" w:hAnsi="Roboto"/>
+          <w:sz w:val="22"/>
+        </w:rPr>
+        <w:t xml:space="preserve"> job</w:t>
+      </w:r>
+      <w:r>
+        <w:rPr>
+          <w:rFonts w:ascii="Roboto" w:hAnsi="Roboto"/>
+          <w:sz w:val="22"/>
+        </w:rPr>
+        <w:t xml:space="preserve"> satisfaction</w:t>
+      </w:r>
+      <w:r>
+        <w:rPr>
+          <w:rFonts w:ascii="Roboto" w:hAnsi="Roboto"/>
+          <w:sz w:val="22"/>
+        </w:rPr>
+        <w:t xml:space="preserve">. Which means that this question is a supervised learning problem. </w:t>
+      </w:r>
+      <w:r>
+        <w:rPr>
+          <w:rFonts w:ascii="Roboto" w:hAnsi="Roboto"/>
+          <w:sz w:val="22"/>
+        </w:rPr>
+        <w:t>In a</w:t>
+      </w:r>
+      <w:r>
+        <w:rPr>
+          <w:rFonts w:ascii="Roboto" w:hAnsi="Roboto"/>
+          <w:sz w:val="22"/>
+        </w:rPr>
+        <w:t xml:space="preserve"> supervised learning </w:t>
+      </w:r>
+      <w:proofErr w:type="gramStart"/>
+      <w:r>
+        <w:rPr>
+          <w:rFonts w:ascii="Roboto" w:hAnsi="Roboto"/>
+          <w:sz w:val="22"/>
+        </w:rPr>
+        <w:t>problem</w:t>
+      </w:r>
+      <w:proofErr w:type="gramEnd"/>
+      <w:r>
+        <w:rPr>
+          <w:rFonts w:ascii="Roboto" w:hAnsi="Roboto"/>
+          <w:sz w:val="22"/>
+        </w:rPr>
+        <w:t xml:space="preserve"> you have all the data and you have the most important </w:t>
+      </w:r>
+      <w:r>
+        <w:rPr>
+          <w:rFonts w:ascii="Roboto" w:hAnsi="Roboto"/>
+          <w:sz w:val="22"/>
+        </w:rPr>
+        <w:t>attribute</w:t>
+      </w:r>
+      <w:r>
+        <w:rPr>
+          <w:rFonts w:ascii="Roboto" w:hAnsi="Roboto"/>
+          <w:sz w:val="22"/>
+        </w:rPr>
+        <w:t>,</w:t>
+      </w:r>
+      <w:r>
+        <w:rPr>
+          <w:rFonts w:ascii="Roboto" w:hAnsi="Roboto"/>
+          <w:sz w:val="22"/>
+        </w:rPr>
+        <w:t xml:space="preserve"> but you don’t know what is causing that </w:t>
+      </w:r>
+      <w:r>
+        <w:rPr>
+          <w:rFonts w:ascii="Roboto" w:hAnsi="Roboto"/>
+          <w:sz w:val="22"/>
+        </w:rPr>
+        <w:t>attribute</w:t>
+      </w:r>
+      <w:r>
+        <w:rPr>
+          <w:rFonts w:ascii="Roboto" w:hAnsi="Roboto"/>
+          <w:sz w:val="22"/>
+        </w:rPr>
+        <w:t xml:space="preserve">. I decided to </w:t>
+      </w:r>
+      <w:r>
+        <w:rPr>
+          <w:rFonts w:ascii="Roboto" w:hAnsi="Roboto"/>
+          <w:sz w:val="22"/>
+        </w:rPr>
+        <w:t>solve this problem with the</w:t>
+      </w:r>
+      <w:r>
+        <w:rPr>
+          <w:rFonts w:ascii="Roboto" w:hAnsi="Roboto"/>
+          <w:sz w:val="22"/>
+        </w:rPr>
+        <w:t xml:space="preserve"> </w:t>
+      </w:r>
+      <w:r>
+        <w:rPr>
+          <w:rFonts w:ascii="Roboto" w:hAnsi="Roboto"/>
+          <w:sz w:val="22"/>
+        </w:rPr>
+        <w:t>tree-based</w:t>
+      </w:r>
+      <w:r>
+        <w:rPr>
+          <w:rFonts w:ascii="Roboto" w:hAnsi="Roboto"/>
+          <w:sz w:val="22"/>
+        </w:rPr>
+        <w:t xml:space="preserve"> algorithm </w:t>
+      </w:r>
+      <w:r>
+        <w:rPr>
+          <w:rFonts w:ascii="Roboto" w:hAnsi="Roboto"/>
+          <w:sz w:val="22"/>
+        </w:rPr>
+        <w:t>ID3</w:t>
+      </w:r>
+      <w:r>
+        <w:rPr>
+          <w:rFonts w:ascii="Roboto" w:hAnsi="Roboto"/>
+          <w:sz w:val="22"/>
+        </w:rPr>
+        <w:t>.</w:t>
+      </w:r>
+    </w:p>
+    <w:p>
+      <w:pPr>
+        <w:rPr>
+          <w:rFonts w:ascii="Roboto" w:hAnsi="Roboto"/>
+          <w:sz w:val="22"/>
+        </w:rPr>
+      </w:pPr>
+      <w:r>
+        <w:rPr>
+          <w:rFonts w:ascii="Roboto" w:hAnsi="Roboto"/>
+          <w:sz w:val="22"/>
+        </w:rPr>
+        <w:t xml:space="preserve">ID3 is a </w:t>
+      </w:r>
+      <w:proofErr w:type="gramStart"/>
+      <w:r>
+        <w:rPr>
+          <w:rFonts w:ascii="Roboto" w:hAnsi="Roboto"/>
+          <w:sz w:val="22"/>
+        </w:rPr>
+        <w:t>particular implementation</w:t>
+      </w:r>
+      <w:proofErr w:type="gramEnd"/>
+      <w:r>
+        <w:rPr>
+          <w:rFonts w:ascii="Roboto" w:hAnsi="Roboto"/>
+          <w:sz w:val="22"/>
+        </w:rPr>
+        <w:t xml:space="preserve"> of </w:t>
+      </w:r>
+      <w:r>
+        <w:rPr>
+          <w:rFonts w:ascii="Roboto" w:hAnsi="Roboto"/>
+          <w:sz w:val="22"/>
+        </w:rPr>
+        <w:t>a Decision Tree Learner</w:t>
+      </w:r>
+      <w:r>
+        <w:rPr>
+          <w:rFonts w:ascii="Roboto" w:hAnsi="Roboto"/>
+          <w:sz w:val="22"/>
+        </w:rPr>
+        <w:t xml:space="preserve">. The Decision Tree Learner is a generic algorithm that </w:t>
+      </w:r>
+      <w:r>
+        <w:rPr>
+          <w:rFonts w:ascii="Roboto" w:hAnsi="Roboto"/>
+          <w:sz w:val="22"/>
+        </w:rPr>
+        <w:t xml:space="preserve">creates trees and leaves it open to </w:t>
+      </w:r>
+      <w:r>
+        <w:rPr>
+          <w:rFonts w:ascii="Roboto" w:hAnsi="Roboto"/>
+          <w:sz w:val="22"/>
+        </w:rPr>
+        <w:t xml:space="preserve">the </w:t>
+      </w:r>
+      <w:proofErr w:type="gramStart"/>
+      <w:r>
+        <w:rPr>
+          <w:rFonts w:ascii="Roboto" w:hAnsi="Roboto"/>
+          <w:sz w:val="22"/>
+        </w:rPr>
+        <w:t>particular implementation</w:t>
+      </w:r>
+      <w:proofErr w:type="gramEnd"/>
+      <w:r>
+        <w:rPr>
+          <w:rFonts w:ascii="Roboto" w:hAnsi="Roboto"/>
+          <w:sz w:val="22"/>
+        </w:rPr>
+        <w:t xml:space="preserve"> how to choose each attribute.</w:t>
+      </w:r>
+      <w:r>
+        <w:rPr>
+          <w:rFonts w:ascii="Roboto" w:hAnsi="Roboto"/>
+          <w:sz w:val="22"/>
+        </w:rPr>
+        <w:t xml:space="preserve"> </w:t>
+      </w:r>
+      <w:commentRangeStart w:id="2"/>
+      <w:r>
+        <w:rPr>
+          <w:rFonts w:ascii="Roboto" w:hAnsi="Roboto"/>
+          <w:sz w:val="22"/>
+        </w:rPr>
+        <w:t xml:space="preserve">ID3 </w:t>
+      </w:r>
+      <w:r>
+        <w:rPr>
+          <w:rFonts w:ascii="Roboto" w:hAnsi="Roboto"/>
+          <w:sz w:val="22"/>
+        </w:rPr>
+        <w:t>chooses attributes based on information gain</w:t>
+      </w:r>
+      <w:r>
+        <w:rPr>
+          <w:rFonts w:ascii="Roboto" w:hAnsi="Roboto"/>
+          <w:sz w:val="22"/>
+        </w:rPr>
+        <w:t>. Information gain is calculated by taking the entropy of a set and subtracting the su</w:t>
+      </w:r>
+      <w:r>
+        <w:rPr>
+          <w:rFonts w:ascii="Roboto" w:hAnsi="Roboto"/>
+          <w:sz w:val="22"/>
+        </w:rPr>
+        <w:t xml:space="preserve">m of the entropy </w:t>
+      </w:r>
+      <w:r>
+        <w:rPr>
+          <w:rFonts w:ascii="Roboto" w:hAnsi="Roboto"/>
+          <w:sz w:val="22"/>
+        </w:rPr>
+        <w:t xml:space="preserve">of the </w:t>
+      </w:r>
+      <w:r>
+        <w:rPr>
+          <w:rFonts w:ascii="Roboto" w:hAnsi="Roboto"/>
+          <w:sz w:val="22"/>
+        </w:rPr>
+        <w:t xml:space="preserve">subsets </w:t>
+      </w:r>
+      <w:r>
+        <w:rPr>
+          <w:rFonts w:ascii="Roboto" w:hAnsi="Roboto"/>
+          <w:sz w:val="22"/>
+        </w:rPr>
+        <w:t>split on a feature.</w:t>
+      </w:r>
+      <w:commentRangeEnd w:id="2"/>
+      <w:r>
+        <w:rPr>
+          <w:rStyle w:val="CommentReference"/>
+        </w:rPr>
+        <w:commentReference w:id="2"/>
+      </w:r>
+    </w:p>
+    <w:p>
+      <w:pPr>
+        <w:jc w:val="center"/>
+        <w:rPr>
+          <w:rFonts w:ascii="Roboto" w:hAnsi="Roboto"/>
+          <w:sz w:val="22"/>
+        </w:rPr>
+      </w:pPr>
+      <w:r>
+        <w:rPr>
+          <w:rFonts w:ascii="Roboto" w:hAnsi="Roboto"/>
+          <w:sz w:val="22"/>
+        </w:rPr>
+        <w:t>Methodology</w:t>
+      </w:r>
+    </w:p>
+    <w:p>
+      <w:pPr>
+        <w:rPr>
+          <w:rFonts w:ascii="Roboto" w:hAnsi="Roboto"/>
+          <w:sz w:val="22"/>
+        </w:rPr>
+      </w:pPr>
+      <w:commentRangeStart w:id="3"/>
+      <w:r>
+        <w:rPr>
+          <w:rFonts w:ascii="Roboto" w:hAnsi="Roboto"/>
+          <w:sz w:val="22"/>
+        </w:rPr>
+        <w:t xml:space="preserve">I got rid of a lot of attributes </w:t>
+      </w:r>
+      <w:r>
+        <w:rPr>
+          <w:rFonts w:ascii="Roboto" w:hAnsi="Roboto"/>
+          <w:sz w:val="22"/>
+        </w:rPr>
+        <w:t xml:space="preserve">either because they </w:t>
+      </w:r>
+      <w:r>
+        <w:rPr>
+          <w:rFonts w:ascii="Roboto" w:hAnsi="Roboto"/>
+          <w:sz w:val="22"/>
+        </w:rPr>
+        <w:t>weren’t useful to answering the question I proposed or because the attributes were asking things to help Stack Overflow.</w:t>
+      </w:r>
+      <w:commentRangeEnd w:id="3"/>
+      <w:r>
+        <w:rPr>
+          <w:rStyle w:val="CommentReference"/>
+          <w:rFonts w:ascii="Roboto" w:hAnsi="Roboto"/>
+        </w:rPr>
+        <w:commentReference w:id="3"/>
+      </w:r>
+    </w:p>
+    <w:p>
+      <w:pPr>
+        <w:rPr>
+          <w:rFonts w:ascii="Roboto" w:hAnsi="Roboto"/>
+          <w:sz w:val="22"/>
+        </w:rPr>
+      </w:pPr>
+      <w:r>
+        <w:rPr>
+          <w:rFonts w:ascii="Roboto" w:hAnsi="Roboto"/>
+          <w:sz w:val="22"/>
+        </w:rPr>
+        <w:t xml:space="preserve">In </w:t>
+      </w:r>
+      <w:r>
+        <w:rPr>
+          <w:rFonts w:ascii="Roboto" w:hAnsi="Roboto"/>
+          <w:sz w:val="22"/>
+        </w:rPr>
+        <w:t>t</w:t>
+      </w:r>
+      <w:r>
+        <w:rPr>
+          <w:rFonts w:ascii="Roboto" w:hAnsi="Roboto"/>
+          <w:sz w:val="22"/>
+        </w:rPr>
+        <w:t xml:space="preserve">he preprocessing phase I needed to </w:t>
+      </w:r>
+      <w:r>
+        <w:rPr>
+          <w:rFonts w:ascii="Roboto" w:hAnsi="Roboto"/>
+          <w:sz w:val="22"/>
+        </w:rPr>
+        <w:t xml:space="preserve">parse the data. For </w:t>
+      </w:r>
+      <w:r>
+        <w:rPr>
+          <w:rFonts w:ascii="Roboto" w:hAnsi="Roboto"/>
+          <w:sz w:val="22"/>
+        </w:rPr>
+        <w:t>instance,</w:t>
+      </w:r>
+      <w:r>
+        <w:rPr>
+          <w:rFonts w:ascii="Roboto" w:hAnsi="Roboto"/>
+          <w:sz w:val="22"/>
+        </w:rPr>
+        <w:t xml:space="preserve"> on the question “What type of developer are you? Select all that apply” the data came in as “Full </w:t>
       </w:r>
       <w:proofErr w:type="spellStart"/>
       <w:proofErr w:type="gramStart"/>
@@ -199,7 +770,14 @@
           <w:rFonts w:ascii="Roboto" w:hAnsi="Roboto"/>
           <w:sz w:val="22"/>
         </w:rPr>
-        <w:t>a</w:t>
+        <w:t>Stack;</w:t>
+      </w:r>
+      <w:r>
+        <w:rPr>
+          <w:rFonts w:ascii="Roboto" w:hAnsi="Roboto"/>
+          <w:sz w:val="22"/>
+        </w:rPr>
+        <w:t>Back</w:t>
       </w:r>
       <w:proofErr w:type="spellEnd"/>
       <w:proofErr w:type="gramEnd"/>
@@ -208,556 +786,58 @@
           <w:rFonts w:ascii="Roboto" w:hAnsi="Roboto"/>
           <w:sz w:val="22"/>
         </w:rPr>
-        <w:t xml:space="preserve"> online community for developers to learn, share their knowledge, and build their careers.</w:t>
-      </w:r>
-      <w:r>
-        <w:rPr>
-          <w:rFonts w:ascii="Roboto" w:hAnsi="Roboto"/>
-          <w:sz w:val="22"/>
-        </w:rPr>
-        <w:t xml:space="preserve"> It’s essentially the Q&amp;A website for developers</w:t>
-      </w:r>
-      <w:r>
-        <w:rPr>
-          <w:rFonts w:ascii="Roboto" w:hAnsi="Roboto"/>
-          <w:sz w:val="22"/>
-        </w:rPr>
-        <w:t xml:space="preserve"> </w:t>
-      </w:r>
-      <w:proofErr w:type="gramStart"/>
-      <w:r>
-        <w:rPr>
-          <w:rFonts w:ascii="Roboto" w:hAnsi="Roboto"/>
-          <w:sz w:val="22"/>
-        </w:rPr>
-        <w:t>similar to</w:t>
-      </w:r>
-      <w:proofErr w:type="gramEnd"/>
-      <w:r>
-        <w:rPr>
-          <w:rFonts w:ascii="Roboto" w:hAnsi="Roboto"/>
-          <w:sz w:val="22"/>
-        </w:rPr>
-        <w:t xml:space="preserve"> something like Yahoo Answers. </w:t>
-      </w:r>
-      <w:r>
-        <w:rPr>
-          <w:rFonts w:ascii="Roboto" w:hAnsi="Roboto"/>
-          <w:sz w:val="22"/>
-        </w:rPr>
-        <w:t xml:space="preserve">Stack Overflow also does surveys </w:t>
-      </w:r>
-      <w:r>
-        <w:rPr>
-          <w:rFonts w:ascii="Roboto" w:hAnsi="Roboto"/>
-          <w:sz w:val="22"/>
-        </w:rPr>
-        <w:t xml:space="preserve">asking their users to answer questions about their job. </w:t>
-      </w:r>
-      <w:r>
-        <w:rPr>
-          <w:rFonts w:ascii="Roboto" w:hAnsi="Roboto"/>
-          <w:sz w:val="22"/>
-        </w:rPr>
-        <w:t>They asked questions like “How satisfied are you with your current Job?”, “On a typical day, how much time do you spend outside?”</w:t>
-      </w:r>
-      <w:r>
-        <w:rPr>
-          <w:rFonts w:ascii="Roboto" w:hAnsi="Roboto"/>
-          <w:sz w:val="22"/>
-        </w:rPr>
-        <w:t xml:space="preserve"> and </w:t>
-      </w:r>
-      <w:r>
-        <w:rPr>
-          <w:rFonts w:ascii="Roboto" w:hAnsi="Roboto"/>
-          <w:sz w:val="22"/>
-        </w:rPr>
-        <w:t>“What is your current gross salary (before taxes and deductions)”</w:t>
-      </w:r>
-      <w:r>
-        <w:rPr>
-          <w:rFonts w:ascii="Roboto" w:hAnsi="Roboto"/>
-          <w:sz w:val="22"/>
-        </w:rPr>
-        <w:t xml:space="preserve">. </w:t>
-      </w:r>
-    </w:p>
-    <w:p>
-      <w:pPr>
-        <w:rPr>
-          <w:rFonts w:ascii="Roboto" w:hAnsi="Roboto"/>
-          <w:sz w:val="22"/>
-        </w:rPr>
-      </w:pPr>
-      <w:r>
-        <w:rPr>
-          <w:rFonts w:ascii="Roboto" w:hAnsi="Roboto"/>
-          <w:sz w:val="22"/>
-        </w:rPr>
-        <w:t xml:space="preserve">What I was interested in studying was </w:t>
-      </w:r>
-      <w:r>
-        <w:rPr>
-          <w:rFonts w:ascii="Roboto" w:hAnsi="Roboto"/>
-          <w:sz w:val="22"/>
-        </w:rPr>
-        <w:t>which</w:t>
-      </w:r>
-      <w:r>
-        <w:rPr>
-          <w:rFonts w:ascii="Roboto" w:hAnsi="Roboto"/>
-          <w:sz w:val="22"/>
-        </w:rPr>
-        <w:t xml:space="preserve"> </w:t>
-      </w:r>
-      <w:r>
-        <w:rPr>
-          <w:rFonts w:ascii="Roboto" w:hAnsi="Roboto"/>
-          <w:sz w:val="22"/>
-        </w:rPr>
-        <w:t>variables lead to a high</w:t>
-      </w:r>
-      <w:r>
-        <w:rPr>
-          <w:rFonts w:ascii="Roboto" w:hAnsi="Roboto"/>
-          <w:sz w:val="22"/>
-        </w:rPr>
-        <w:t xml:space="preserve"> job</w:t>
-      </w:r>
-      <w:r>
-        <w:rPr>
-          <w:rFonts w:ascii="Roboto" w:hAnsi="Roboto"/>
-          <w:sz w:val="22"/>
-        </w:rPr>
-        <w:t xml:space="preserve"> satisfaction</w:t>
-      </w:r>
-      <w:r>
-        <w:rPr>
-          <w:rFonts w:ascii="Roboto" w:hAnsi="Roboto"/>
-          <w:sz w:val="22"/>
-        </w:rPr>
-        <w:t xml:space="preserve">. Which means that this question is a supervised learning problem. </w:t>
-      </w:r>
-      <w:r>
-        <w:rPr>
-          <w:rFonts w:ascii="Roboto" w:hAnsi="Roboto"/>
-          <w:sz w:val="22"/>
-        </w:rPr>
-        <w:t>In a</w:t>
-      </w:r>
-      <w:r>
-        <w:rPr>
-          <w:rFonts w:ascii="Roboto" w:hAnsi="Roboto"/>
-          <w:sz w:val="22"/>
-        </w:rPr>
-        <w:t xml:space="preserve"> supervised learning </w:t>
-      </w:r>
-      <w:proofErr w:type="gramStart"/>
-      <w:r>
-        <w:rPr>
-          <w:rFonts w:ascii="Roboto" w:hAnsi="Roboto"/>
-          <w:sz w:val="22"/>
-        </w:rPr>
-        <w:t>problem</w:t>
-      </w:r>
-      <w:proofErr w:type="gramEnd"/>
-      <w:r>
-        <w:rPr>
-          <w:rFonts w:ascii="Roboto" w:hAnsi="Roboto"/>
-          <w:sz w:val="22"/>
-        </w:rPr>
-        <w:t xml:space="preserve"> you have all the data and you have the most important </w:t>
-      </w:r>
-      <w:r>
-        <w:rPr>
-          <w:rFonts w:ascii="Roboto" w:hAnsi="Roboto"/>
-          <w:sz w:val="22"/>
-        </w:rPr>
-        <w:t>attribute</w:t>
-      </w:r>
-      <w:r>
-        <w:rPr>
-          <w:rFonts w:ascii="Roboto" w:hAnsi="Roboto"/>
-          <w:sz w:val="22"/>
-        </w:rPr>
-        <w:t>,</w:t>
-      </w:r>
-      <w:r>
-        <w:rPr>
-          <w:rFonts w:ascii="Roboto" w:hAnsi="Roboto"/>
-          <w:sz w:val="22"/>
-        </w:rPr>
-        <w:t xml:space="preserve"> but you don’t know what is causing that </w:t>
-      </w:r>
-      <w:r>
-        <w:rPr>
-          <w:rFonts w:ascii="Roboto" w:hAnsi="Roboto"/>
-          <w:sz w:val="22"/>
-        </w:rPr>
-        <w:t>attribute</w:t>
-      </w:r>
-      <w:r>
-        <w:rPr>
-          <w:rFonts w:ascii="Roboto" w:hAnsi="Roboto"/>
-          <w:sz w:val="22"/>
-        </w:rPr>
-        <w:t xml:space="preserve">. I decided to </w:t>
-      </w:r>
-      <w:r>
-        <w:rPr>
-          <w:rFonts w:ascii="Roboto" w:hAnsi="Roboto"/>
-          <w:sz w:val="22"/>
-        </w:rPr>
-        <w:t>solve this problem with the</w:t>
-      </w:r>
-      <w:r>
-        <w:rPr>
-          <w:rFonts w:ascii="Roboto" w:hAnsi="Roboto"/>
-          <w:sz w:val="22"/>
-        </w:rPr>
-        <w:t xml:space="preserve"> </w:t>
-      </w:r>
-      <w:r>
-        <w:rPr>
-          <w:rFonts w:ascii="Roboto" w:hAnsi="Roboto"/>
-          <w:sz w:val="22"/>
-        </w:rPr>
-        <w:t>tree-based</w:t>
-      </w:r>
-      <w:r>
-        <w:rPr>
-          <w:rFonts w:ascii="Roboto" w:hAnsi="Roboto"/>
-          <w:sz w:val="22"/>
-        </w:rPr>
-        <w:t xml:space="preserve"> algorithm </w:t>
-      </w:r>
-      <w:r>
-        <w:rPr>
-          <w:rFonts w:ascii="Roboto" w:hAnsi="Roboto"/>
-          <w:sz w:val="22"/>
-        </w:rPr>
-        <w:t>ID3</w:t>
-      </w:r>
-      <w:r>
-        <w:rPr>
-          <w:rFonts w:ascii="Roboto" w:hAnsi="Roboto"/>
-          <w:sz w:val="22"/>
-        </w:rPr>
-        <w:t>.</w:t>
-      </w:r>
-    </w:p>
-    <w:p>
-      <w:pPr>
-        <w:rPr>
-          <w:rFonts w:ascii="Roboto" w:hAnsi="Roboto"/>
-          <w:sz w:val="22"/>
-        </w:rPr>
-      </w:pPr>
-      <w:r>
-        <w:rPr>
-          <w:rFonts w:ascii="Roboto" w:hAnsi="Roboto"/>
-          <w:sz w:val="22"/>
-        </w:rPr>
-        <w:t xml:space="preserve">ID3 is a </w:t>
-      </w:r>
-      <w:proofErr w:type="gramStart"/>
-      <w:r>
-        <w:rPr>
-          <w:rFonts w:ascii="Roboto" w:hAnsi="Roboto"/>
-          <w:sz w:val="22"/>
-        </w:rPr>
-        <w:t>particular implementation</w:t>
-      </w:r>
-      <w:proofErr w:type="gramEnd"/>
-      <w:r>
-        <w:rPr>
-          <w:rFonts w:ascii="Roboto" w:hAnsi="Roboto"/>
-          <w:sz w:val="22"/>
-        </w:rPr>
-        <w:t xml:space="preserve"> of </w:t>
-      </w:r>
-      <w:r>
-        <w:rPr>
-          <w:rFonts w:ascii="Roboto" w:hAnsi="Roboto"/>
-          <w:sz w:val="22"/>
-        </w:rPr>
-        <w:t>a Decision Tree Learner</w:t>
-      </w:r>
-      <w:r>
-        <w:rPr>
-          <w:rFonts w:ascii="Roboto" w:hAnsi="Roboto"/>
-          <w:sz w:val="22"/>
-        </w:rPr>
-        <w:t>. The Decision Tree Learner i</w:t>
-      </w:r>
-      <w:bookmarkStart w:id="1" w:name="_GoBack"/>
-      <w:bookmarkEnd w:id="1"/>
-      <w:r>
-        <w:rPr>
-          <w:rFonts w:ascii="Roboto" w:hAnsi="Roboto"/>
-          <w:sz w:val="22"/>
-        </w:rPr>
-        <w:t xml:space="preserve">s a generic algorithm that </w:t>
-      </w:r>
-      <w:r>
-        <w:rPr>
-          <w:rFonts w:ascii="Roboto" w:hAnsi="Roboto"/>
-          <w:sz w:val="22"/>
-        </w:rPr>
-        <w:t xml:space="preserve">creates trees and leaves it open to </w:t>
-      </w:r>
-      <w:r>
-        <w:rPr>
-          <w:rFonts w:ascii="Roboto" w:hAnsi="Roboto"/>
-          <w:sz w:val="22"/>
-        </w:rPr>
-        <w:t xml:space="preserve">the </w:t>
-      </w:r>
-      <w:proofErr w:type="gramStart"/>
-      <w:r>
-        <w:rPr>
-          <w:rFonts w:ascii="Roboto" w:hAnsi="Roboto"/>
-          <w:sz w:val="22"/>
-        </w:rPr>
-        <w:t>particular implementation</w:t>
-      </w:r>
-      <w:proofErr w:type="gramEnd"/>
-      <w:r>
-        <w:rPr>
-          <w:rFonts w:ascii="Roboto" w:hAnsi="Roboto"/>
-          <w:sz w:val="22"/>
-        </w:rPr>
-        <w:t xml:space="preserve"> how to choose each attribute.</w:t>
-      </w:r>
-      <w:r>
-        <w:rPr>
-          <w:rFonts w:ascii="Roboto" w:hAnsi="Roboto"/>
-          <w:sz w:val="22"/>
-        </w:rPr>
-        <w:t xml:space="preserve"> ID3 </w:t>
-      </w:r>
-      <w:r>
-        <w:rPr>
-          <w:rFonts w:ascii="Roboto" w:hAnsi="Roboto"/>
-          <w:sz w:val="22"/>
-        </w:rPr>
-        <w:t>chooses attributes based on information gain</w:t>
-      </w:r>
-      <w:r>
-        <w:rPr>
-          <w:rFonts w:ascii="Roboto" w:hAnsi="Roboto"/>
-          <w:sz w:val="22"/>
-        </w:rPr>
-        <w:t>. Information gain is calculated by taking the entropy of a set and subtracting the su</w:t>
-      </w:r>
-      <w:r>
-        <w:rPr>
-          <w:rFonts w:ascii="Roboto" w:hAnsi="Roboto"/>
-          <w:sz w:val="22"/>
-        </w:rPr>
-        <w:t xml:space="preserve">m of the entropy </w:t>
-      </w:r>
-      <w:r>
-        <w:rPr>
-          <w:rFonts w:ascii="Roboto" w:hAnsi="Roboto"/>
-          <w:sz w:val="22"/>
-        </w:rPr>
-        <w:t xml:space="preserve">of the </w:t>
-      </w:r>
-      <w:r>
-        <w:rPr>
-          <w:rFonts w:ascii="Roboto" w:hAnsi="Roboto"/>
-          <w:sz w:val="22"/>
-        </w:rPr>
-        <w:t xml:space="preserve">subsets </w:t>
-      </w:r>
-      <w:r>
-        <w:rPr>
-          <w:rFonts w:ascii="Roboto" w:hAnsi="Roboto"/>
-          <w:sz w:val="22"/>
-        </w:rPr>
-        <w:t>split on a feature.</w:t>
-      </w:r>
-    </w:p>
-    <w:p>
-      <w:pPr>
-        <w:jc w:val="center"/>
-        <w:rPr>
-          <w:rFonts w:ascii="Roboto" w:hAnsi="Roboto"/>
-          <w:sz w:val="22"/>
-        </w:rPr>
-      </w:pPr>
-      <w:r>
-        <w:rPr>
-          <w:rFonts w:ascii="Roboto" w:hAnsi="Roboto"/>
-          <w:sz w:val="22"/>
-        </w:rPr>
-        <w:t>Methodology</w:t>
-      </w:r>
-    </w:p>
-    <w:p>
-      <w:pPr>
-        <w:rPr>
-          <w:rFonts w:ascii="Roboto" w:hAnsi="Roboto"/>
-          <w:sz w:val="22"/>
-        </w:rPr>
-      </w:pPr>
-      <w:commentRangeStart w:id="2"/>
-      <w:r>
-        <w:rPr>
-          <w:rFonts w:ascii="Roboto" w:hAnsi="Roboto"/>
-          <w:sz w:val="22"/>
-        </w:rPr>
-        <w:t xml:space="preserve">I got rid of a lot of attributes </w:t>
-      </w:r>
-      <w:r>
-        <w:rPr>
-          <w:rFonts w:ascii="Roboto" w:hAnsi="Roboto"/>
-          <w:sz w:val="22"/>
-        </w:rPr>
-        <w:t xml:space="preserve">either because they </w:t>
-      </w:r>
-      <w:r>
-        <w:rPr>
-          <w:rFonts w:ascii="Roboto" w:hAnsi="Roboto"/>
-          <w:sz w:val="22"/>
-        </w:rPr>
-        <w:t>weren’t useful to answering the question I proposed or because the attributes were asking things to help Stack Overflow.</w:t>
-      </w:r>
-      <w:commentRangeEnd w:id="2"/>
+        <w:t xml:space="preserve"> End</w:t>
+      </w:r>
+      <w:r>
+        <w:rPr>
+          <w:rFonts w:ascii="Roboto" w:hAnsi="Roboto"/>
+          <w:sz w:val="22"/>
+        </w:rPr>
+        <w:t xml:space="preserve">; </w:t>
+      </w:r>
+      <w:r>
+        <w:rPr>
+          <w:rFonts w:ascii="Roboto" w:hAnsi="Roboto"/>
+          <w:sz w:val="22"/>
+        </w:rPr>
+        <w:t>DevOps</w:t>
+      </w:r>
+      <w:r>
+        <w:rPr>
+          <w:rFonts w:ascii="Roboto" w:hAnsi="Roboto"/>
+          <w:sz w:val="22"/>
+        </w:rPr>
+        <w:t xml:space="preserve">”. </w:t>
+      </w:r>
+      <w:r>
+        <w:rPr>
+          <w:rFonts w:ascii="Roboto" w:hAnsi="Roboto"/>
+          <w:sz w:val="22"/>
+        </w:rPr>
+        <w:t xml:space="preserve">This would cause a problem with a normal implementation of ID3 because </w:t>
+      </w:r>
+      <w:commentRangeStart w:id="4"/>
+      <w:r>
+        <w:rPr>
+          <w:rFonts w:ascii="Roboto" w:hAnsi="Roboto"/>
+          <w:sz w:val="22"/>
+        </w:rPr>
+        <w:t xml:space="preserve">each row would be treated as their own </w:t>
+      </w:r>
+      <w:r>
+        <w:rPr>
+          <w:rFonts w:ascii="Roboto" w:hAnsi="Roboto"/>
+          <w:sz w:val="22"/>
+        </w:rPr>
+        <w:t xml:space="preserve">path for a node to go down. </w:t>
+      </w:r>
+      <w:commentRangeEnd w:id="4"/>
       <w:r>
         <w:rPr>
           <w:rStyle w:val="CommentReference"/>
           <w:rFonts w:ascii="Roboto" w:hAnsi="Roboto"/>
         </w:rPr>
-        <w:commentReference w:id="2"/>
-      </w:r>
-    </w:p>
-    <w:p>
-      <w:pPr>
-        <w:rPr>
-          <w:rFonts w:ascii="Roboto" w:hAnsi="Roboto"/>
-          <w:sz w:val="22"/>
-        </w:rPr>
-      </w:pPr>
-      <w:r>
-        <w:rPr>
-          <w:rFonts w:ascii="Roboto" w:hAnsi="Roboto"/>
-          <w:sz w:val="22"/>
-        </w:rPr>
-        <w:t xml:space="preserve">In </w:t>
-      </w:r>
-      <w:r>
-        <w:rPr>
-          <w:rFonts w:ascii="Roboto" w:hAnsi="Roboto"/>
-          <w:sz w:val="22"/>
-        </w:rPr>
-        <w:t>t</w:t>
-      </w:r>
-      <w:r>
-        <w:rPr>
-          <w:rFonts w:ascii="Roboto" w:hAnsi="Roboto"/>
-          <w:sz w:val="22"/>
-        </w:rPr>
-        <w:t xml:space="preserve">he preprocessing phase I needed to </w:t>
-      </w:r>
-      <w:r>
-        <w:rPr>
-          <w:rFonts w:ascii="Roboto" w:hAnsi="Roboto"/>
-          <w:sz w:val="22"/>
-        </w:rPr>
-        <w:t xml:space="preserve">parse the data. For </w:t>
-      </w:r>
-      <w:r>
-        <w:rPr>
-          <w:rFonts w:ascii="Roboto" w:hAnsi="Roboto"/>
-          <w:sz w:val="22"/>
-        </w:rPr>
-        <w:t>instance,</w:t>
-      </w:r>
-      <w:r>
-        <w:rPr>
-          <w:rFonts w:ascii="Roboto" w:hAnsi="Roboto"/>
-          <w:sz w:val="22"/>
-        </w:rPr>
-        <w:t xml:space="preserve"> on the question “What type of developer are you? Select all that apply” the data came in as “Full </w:t>
-      </w:r>
-      <w:proofErr w:type="spellStart"/>
-      <w:proofErr w:type="gramStart"/>
-      <w:r>
-        <w:rPr>
-          <w:rFonts w:ascii="Roboto" w:hAnsi="Roboto"/>
-          <w:sz w:val="22"/>
-        </w:rPr>
-        <w:t>Stack;</w:t>
-      </w:r>
-      <w:r>
-        <w:rPr>
-          <w:rFonts w:ascii="Roboto" w:hAnsi="Roboto"/>
-          <w:sz w:val="22"/>
-        </w:rPr>
-        <w:t>Back</w:t>
-      </w:r>
-      <w:proofErr w:type="spellEnd"/>
-      <w:proofErr w:type="gramEnd"/>
-      <w:r>
-        <w:rPr>
-          <w:rFonts w:ascii="Roboto" w:hAnsi="Roboto"/>
-          <w:sz w:val="22"/>
-        </w:rPr>
-        <w:t xml:space="preserve"> End</w:t>
-      </w:r>
-      <w:r>
-        <w:rPr>
-          <w:rFonts w:ascii="Roboto" w:hAnsi="Roboto"/>
-          <w:sz w:val="22"/>
-        </w:rPr>
-        <w:t xml:space="preserve">; </w:t>
-      </w:r>
-      <w:r>
-        <w:rPr>
-          <w:rFonts w:ascii="Roboto" w:hAnsi="Roboto"/>
-          <w:sz w:val="22"/>
-        </w:rPr>
-        <w:t>DevOps</w:t>
-      </w:r>
-      <w:r>
-        <w:rPr>
-          <w:rFonts w:ascii="Roboto" w:hAnsi="Roboto"/>
-          <w:sz w:val="22"/>
-        </w:rPr>
-        <w:t xml:space="preserve">”. </w:t>
-      </w:r>
-      <w:r>
-        <w:rPr>
-          <w:rFonts w:ascii="Roboto" w:hAnsi="Roboto"/>
-          <w:sz w:val="22"/>
-        </w:rPr>
-        <w:t xml:space="preserve">This would cause a problem with a normal implementation of ID3 because </w:t>
-      </w:r>
-      <w:commentRangeStart w:id="3"/>
-      <w:r>
-        <w:rPr>
-          <w:rFonts w:ascii="Roboto" w:hAnsi="Roboto"/>
-          <w:sz w:val="22"/>
-        </w:rPr>
-        <w:t xml:space="preserve">each row would be treated as their own </w:t>
-      </w:r>
-      <w:r>
-        <w:rPr>
-          <w:rFonts w:ascii="Roboto" w:hAnsi="Roboto"/>
-          <w:sz w:val="22"/>
-        </w:rPr>
-        <w:t xml:space="preserve">path for a node to go down. </w:t>
-      </w:r>
-      <w:commentRangeEnd w:id="3"/>
-      <w:r>
-        <w:rPr>
-          <w:rStyle w:val="CommentReference"/>
-          <w:rFonts w:ascii="Roboto" w:hAnsi="Roboto"/>
-        </w:rPr>
-        <w:commentReference w:id="3"/>
+        <w:commentReference w:id="4"/>
       </w:r>
     </w:p>
     <w:p>
@@ -772,7 +852,6 @@
           <w:rFonts w:ascii="Roboto" w:hAnsi="Roboto"/>
           <w:noProof/>
         </w:rPr>
-        <w:lastRenderedPageBreak/>
         <w:drawing>
           <wp:inline distT="0" distB="0" distL="0" distR="0" wp14:anchorId="5B529EC9" wp14:editId="52593B79">
             <wp:extent cx="6500223" cy="1287780"/>
@@ -829,6 +908,7 @@
           <w:rFonts w:ascii="Roboto" w:hAnsi="Roboto"/>
           <w:sz w:val="22"/>
         </w:rPr>
+        <w:lastRenderedPageBreak/>
         <w:t xml:space="preserve">This would cause some obvious problems. </w:t>
       </w:r>
     </w:p>
@@ -844,7 +924,7 @@
           <w:sz w:val="22"/>
         </w:rPr>
       </w:pPr>
-      <w:commentRangeStart w:id="4"/>
+      <w:commentRangeStart w:id="5"/>
       <w:r>
         <w:rPr>
           <w:rFonts w:ascii="Roboto" w:hAnsi="Roboto"/>
@@ -935,29 +1015,43 @@
         </w:rPr>
         <w:t>The tree would grow very wide which would significantly slow down training time</w:t>
       </w:r>
-      <w:commentRangeEnd w:id="4"/>
+      <w:commentRangeEnd w:id="5"/>
       <w:r>
         <w:rPr>
           <w:rStyle w:val="CommentReference"/>
           <w:rFonts w:ascii="Roboto" w:hAnsi="Roboto"/>
         </w:rPr>
-        <w:commentReference w:id="4"/>
-      </w:r>
-    </w:p>
-    <w:p>
-      <w:pPr>
-        <w:rPr>
-          <w:rFonts w:ascii="Roboto" w:hAnsi="Roboto"/>
-          <w:sz w:val="22"/>
-        </w:rPr>
-      </w:pPr>
-      <w:commentRangeStart w:id="5"/>
-      <w:r>
-        <w:rPr>
-          <w:rFonts w:ascii="Roboto" w:hAnsi="Roboto"/>
-          <w:sz w:val="22"/>
-        </w:rPr>
-        <w:t xml:space="preserve">I solved this problem </w:t>
+        <w:commentReference w:id="5"/>
+      </w:r>
+    </w:p>
+    <w:p>
+      <w:pPr>
+        <w:rPr>
+          <w:rFonts w:ascii="Roboto" w:hAnsi="Roboto"/>
+          <w:sz w:val="22"/>
+        </w:rPr>
+      </w:pPr>
+      <w:commentRangeStart w:id="6"/>
+      <w:r>
+        <w:rPr>
+          <w:rFonts w:ascii="Roboto" w:hAnsi="Roboto"/>
+          <w:sz w:val="22"/>
+        </w:rPr>
+        <w:t>I solved this problem</w:t>
+      </w:r>
+      <w:r>
+        <w:rPr>
+          <w:rFonts w:ascii="Roboto" w:hAnsi="Roboto"/>
+          <w:sz w:val="22"/>
+        </w:rPr>
+        <w:t xml:space="preserve"> by</w:t>
+      </w:r>
+      <w:r>
+        <w:rPr>
+          <w:rFonts w:ascii="Roboto" w:hAnsi="Roboto"/>
+          <w:sz w:val="22"/>
+        </w:rPr>
+        <w:t xml:space="preserve"> </w:t>
       </w:r>
       <w:r>
         <w:rPr>
@@ -1001,28 +1095,56 @@
           <w:rFonts w:ascii="Roboto" w:hAnsi="Roboto"/>
           <w:sz w:val="22"/>
         </w:rPr>
-        <w:t>there would be a column for every unique value with that row. As an example</w:t>
-      </w:r>
-      <w:r>
-        <w:rPr>
-          <w:rFonts w:ascii="Roboto" w:hAnsi="Roboto"/>
-          <w:sz w:val="22"/>
-        </w:rPr>
-        <w:t>,</w:t>
-      </w:r>
-      <w:r>
-        <w:rPr>
-          <w:rFonts w:ascii="Roboto" w:hAnsi="Roboto"/>
-          <w:sz w:val="22"/>
-        </w:rPr>
-        <w:t xml:space="preserve"> I make a row for </w:t>
-      </w:r>
-      <w:r>
-        <w:rPr>
-          <w:rFonts w:ascii="Roboto" w:hAnsi="Roboto"/>
-          <w:sz w:val="22"/>
-        </w:rPr>
-        <w:t xml:space="preserve">Full Stack if we’re talking about what type of developer there is and in this row the values are either Yes or No which </w:t>
+        <w:t>there would be a column for every unique value with</w:t>
+      </w:r>
+      <w:r>
+        <w:rPr>
+          <w:rFonts w:ascii="Roboto" w:hAnsi="Roboto"/>
+          <w:sz w:val="22"/>
+        </w:rPr>
+        <w:t>in</w:t>
+      </w:r>
+      <w:r>
+        <w:rPr>
+          <w:rFonts w:ascii="Roboto" w:hAnsi="Roboto"/>
+          <w:sz w:val="22"/>
+        </w:rPr>
+        <w:t xml:space="preserve"> that row. As an example</w:t>
+      </w:r>
+      <w:r>
+        <w:rPr>
+          <w:rFonts w:ascii="Roboto" w:hAnsi="Roboto"/>
+          <w:sz w:val="22"/>
+        </w:rPr>
+        <w:t>, I would make</w:t>
+      </w:r>
+      <w:r>
+        <w:rPr>
+          <w:rFonts w:ascii="Roboto" w:hAnsi="Roboto"/>
+          <w:sz w:val="22"/>
+        </w:rPr>
+        <w:t xml:space="preserve"> a row for </w:t>
+      </w:r>
+      <w:r>
+        <w:rPr>
+          <w:rFonts w:ascii="Roboto" w:hAnsi="Roboto"/>
+          <w:sz w:val="22"/>
+        </w:rPr>
+        <w:t xml:space="preserve">Full Stack if we’re talking about what type of developer </w:t>
+      </w:r>
+      <w:r>
+        <w:rPr>
+          <w:rFonts w:ascii="Roboto" w:hAnsi="Roboto"/>
+          <w:sz w:val="22"/>
+        </w:rPr>
+        <w:t xml:space="preserve">one is </w:t>
+      </w:r>
+      <w:r>
+        <w:rPr>
+          <w:rFonts w:ascii="Roboto" w:hAnsi="Roboto"/>
+          <w:sz w:val="22"/>
+        </w:rPr>
+        <w:t xml:space="preserve">and in this row the values are either Yes or No which </w:t>
       </w:r>
       <w:r>
         <w:rPr>
@@ -1047,12 +1169,12 @@
         </w:rPr>
         <w:t xml:space="preserve"> contains Full Stack then this new column has a Yes in it.</w:t>
       </w:r>
-      <w:commentRangeEnd w:id="5"/>
+      <w:commentRangeEnd w:id="6"/>
       <w:r>
         <w:rPr>
           <w:rStyle w:val="CommentReference"/>
         </w:rPr>
-        <w:commentReference w:id="5"/>
+        <w:commentReference w:id="6"/>
       </w:r>
     </w:p>
     <w:p>
@@ -1068,9 +1190,9 @@
           <w:noProof/>
         </w:rPr>
         <w:drawing>
-          <wp:inline distT="0" distB="0" distL="0" distR="0" wp14:anchorId="3E109D0C" wp14:editId="744F5549">
-            <wp:extent cx="3756660" cy="1878330"/>
-            <wp:effectExtent l="0" t="0" r="0" b="7620"/>
+          <wp:inline distT="0" distB="0" distL="0" distR="0" wp14:anchorId="3E109D0C" wp14:editId="58056B99">
+            <wp:extent cx="2682240" cy="1341120"/>
+            <wp:effectExtent l="0" t="0" r="3810" b="0"/>
             <wp:docPr id="2" name="Picture 2"/>
             <wp:cNvGraphicFramePr>
               <a:graphicFrameLocks xmlns:a="http://schemas.openxmlformats.org/drawingml/2006/main" noChangeAspect="1"/>
@@ -1090,7 +1212,7 @@
                   <pic:spPr bwMode="auto">
                     <a:xfrm>
                       <a:off x="0" y="0"/>
-                      <a:ext cx="3756660" cy="1878330"/>
+                      <a:ext cx="2682240" cy="1341120"/>
                     </a:xfrm>
                     <a:prstGeom prst="rect">
                       <a:avLst/>
@@ -1123,14 +1245,71 @@
           <w:rFonts w:ascii="Roboto" w:hAnsi="Roboto"/>
           <w:sz w:val="22"/>
         </w:rPr>
-        <w:t xml:space="preserve">Another small thing that I changed was for each </w:t>
-      </w:r>
-      <w:r>
-        <w:rPr>
-          <w:rFonts w:ascii="Roboto" w:hAnsi="Roboto"/>
-          <w:sz w:val="22"/>
-        </w:rPr>
-        <w:t>value of Job Satisfaction I gave a numerical v</w:t>
+        <w:t>There were a few</w:t>
+      </w:r>
+      <w:r>
+        <w:rPr>
+          <w:rFonts w:ascii="Roboto" w:hAnsi="Roboto"/>
+          <w:sz w:val="22"/>
+        </w:rPr>
+        <w:t xml:space="preserve"> small </w:t>
+      </w:r>
+      <w:r>
+        <w:rPr>
+          <w:rFonts w:ascii="Roboto" w:hAnsi="Roboto"/>
+          <w:sz w:val="22"/>
+        </w:rPr>
+        <w:t>changes that had to be made</w:t>
+      </w:r>
+    </w:p>
+    <w:p>
+      <w:pPr>
+        <w:pStyle w:val="ListParagraph"/>
+        <w:numPr>
+          <w:ilvl w:val="0"/>
+          <w:numId w:val="2"/>
+        </w:numPr>
+        <w:rPr>
+          <w:rFonts w:ascii="Roboto" w:hAnsi="Roboto"/>
+          <w:sz w:val="22"/>
+        </w:rPr>
+      </w:pPr>
+      <w:r>
+        <w:rPr>
+          <w:rFonts w:ascii="Roboto" w:hAnsi="Roboto"/>
+          <w:sz w:val="22"/>
+        </w:rPr>
+        <w:t>F</w:t>
+      </w:r>
+      <w:r>
+        <w:rPr>
+          <w:rFonts w:ascii="Roboto" w:hAnsi="Roboto"/>
+          <w:sz w:val="22"/>
+        </w:rPr>
+        <w:t xml:space="preserve">or each </w:t>
+      </w:r>
+      <w:r>
+        <w:rPr>
+          <w:rFonts w:ascii="Roboto" w:hAnsi="Roboto"/>
+          <w:sz w:val="22"/>
+        </w:rPr>
+        <w:t xml:space="preserve">value of Job </w:t>
+      </w:r>
+      <w:proofErr w:type="gramStart"/>
+      <w:r>
+        <w:rPr>
+          <w:rFonts w:ascii="Roboto" w:hAnsi="Roboto"/>
+          <w:sz w:val="22"/>
+        </w:rPr>
+        <w:t>Satisfaction</w:t>
+      </w:r>
+      <w:proofErr w:type="gramEnd"/>
+      <w:r>
+        <w:rPr>
+          <w:rFonts w:ascii="Roboto" w:hAnsi="Roboto"/>
+          <w:sz w:val="22"/>
+        </w:rPr>
+        <w:t xml:space="preserve"> I gave a numerical v</w:t>
       </w:r>
       <w:r>
         <w:rPr>
@@ -1177,17 +1356,22 @@
     </w:p>
     <w:p>
       <w:pPr>
-        <w:rPr>
-          <w:rFonts w:ascii="Roboto" w:hAnsi="Roboto"/>
-          <w:sz w:val="22"/>
-        </w:rPr>
-      </w:pPr>
-      <w:r>
-        <w:rPr>
-          <w:rFonts w:ascii="Roboto" w:hAnsi="Roboto"/>
-          <w:sz w:val="22"/>
-        </w:rPr>
-        <w:t xml:space="preserve">Another small change was that I binned the attribute </w:t>
+        <w:pStyle w:val="ListParagraph"/>
+        <w:numPr>
+          <w:ilvl w:val="0"/>
+          <w:numId w:val="2"/>
+        </w:numPr>
+        <w:rPr>
+          <w:rFonts w:ascii="Roboto" w:hAnsi="Roboto"/>
+          <w:sz w:val="22"/>
+        </w:rPr>
+      </w:pPr>
+      <w:r>
+        <w:rPr>
+          <w:rFonts w:ascii="Roboto" w:hAnsi="Roboto"/>
+          <w:sz w:val="22"/>
+        </w:rPr>
+        <w:t xml:space="preserve">I binned the attribute </w:t>
       </w:r>
       <w:proofErr w:type="spellStart"/>
       <w:r>
@@ -1203,7 +1387,21 @@
           <w:rFonts w:ascii="Roboto" w:hAnsi="Roboto"/>
           <w:sz w:val="22"/>
         </w:rPr>
-        <w:t xml:space="preserve"> (which was the developer’s salary converted to USD at the exchange rate on 1/18/2018. This was done </w:t>
+        <w:t xml:space="preserve"> (which was the developer’s salary converted to USD at the exchange rate on 1/18/2018</w:t>
+      </w:r>
+      <w:r>
+        <w:rPr>
+          <w:rFonts w:ascii="Roboto" w:hAnsi="Roboto"/>
+          <w:sz w:val="22"/>
+        </w:rPr>
+        <w:t>)</w:t>
+      </w:r>
+      <w:r>
+        <w:rPr>
+          <w:rFonts w:ascii="Roboto" w:hAnsi="Roboto"/>
+          <w:sz w:val="22"/>
+        </w:rPr>
+        <w:t xml:space="preserve">. This was done </w:t>
       </w:r>
       <w:r>
         <w:rPr>
@@ -1212,15 +1410,13 @@
         </w:rPr>
         <w:t xml:space="preserve">so that the tree doesn’t grow wide very </w:t>
       </w:r>
-      <w:proofErr w:type="gramStart"/>
-      <w:r>
-        <w:rPr>
-          <w:rFonts w:ascii="Roboto" w:hAnsi="Roboto"/>
-          <w:sz w:val="22"/>
-        </w:rPr>
-        <w:t>quickly</w:t>
-      </w:r>
-      <w:proofErr w:type="gramEnd"/>
+      <w:r>
+        <w:rPr>
+          <w:rFonts w:ascii="Roboto" w:hAnsi="Roboto"/>
+          <w:sz w:val="22"/>
+        </w:rPr>
+        <w:t>quickly,</w:t>
+      </w:r>
       <w:r>
         <w:rPr>
           <w:rFonts w:ascii="Roboto" w:hAnsi="Roboto"/>
@@ -1278,37 +1474,51 @@
           <w:rFonts w:ascii="Roboto" w:hAnsi="Roboto"/>
           <w:sz w:val="22"/>
         </w:rPr>
-        <w:t xml:space="preserve"> Career satisfaction,</w:t>
-      </w:r>
-      <w:r>
-        <w:rPr>
-          <w:rFonts w:ascii="Roboto" w:hAnsi="Roboto"/>
-          <w:sz w:val="22"/>
-        </w:rPr>
-        <w:t xml:space="preserve"> What language </w:t>
-      </w:r>
-      <w:r>
-        <w:rPr>
-          <w:rFonts w:ascii="Roboto" w:hAnsi="Roboto"/>
-          <w:sz w:val="22"/>
-        </w:rPr>
-        <w:t xml:space="preserve">a person uses, and </w:t>
-      </w:r>
-      <w:commentRangeStart w:id="6"/>
-      <w:r>
-        <w:rPr>
-          <w:rFonts w:ascii="Roboto" w:hAnsi="Roboto"/>
-          <w:sz w:val="22"/>
-        </w:rPr>
-        <w:t>an answer to this question “Imagine that you were asked to write code for a purpose or product that you consider extremely unethical. Do you write the code anyway?”</w:t>
-      </w:r>
-      <w:commentRangeEnd w:id="6"/>
+        <w:t xml:space="preserve"> Career satisfaction</w:t>
+      </w:r>
+      <w:r>
+        <w:rPr>
+          <w:rFonts w:ascii="Roboto" w:hAnsi="Roboto"/>
+          <w:sz w:val="22"/>
+        </w:rPr>
+        <w:t xml:space="preserve"> </w:t>
+      </w:r>
+      <w:r>
+        <w:rPr>
+          <w:rFonts w:ascii="Roboto" w:hAnsi="Roboto"/>
+          <w:sz w:val="22"/>
+        </w:rPr>
+        <w:t xml:space="preserve">and </w:t>
+      </w:r>
+      <w:commentRangeStart w:id="7"/>
+      <w:r>
+        <w:rPr>
+          <w:rFonts w:ascii="Roboto" w:hAnsi="Roboto"/>
+          <w:sz w:val="22"/>
+        </w:rPr>
+        <w:t xml:space="preserve">an answer to </w:t>
+      </w:r>
+      <w:r>
+        <w:rPr>
+          <w:rFonts w:ascii="Roboto" w:hAnsi="Roboto"/>
+          <w:sz w:val="22"/>
+        </w:rPr>
+        <w:t>the</w:t>
+      </w:r>
+      <w:r>
+        <w:rPr>
+          <w:rFonts w:ascii="Roboto" w:hAnsi="Roboto"/>
+          <w:sz w:val="22"/>
+        </w:rPr>
+        <w:t xml:space="preserve"> question “Imagine that you were asked to write code for a purpose or product that you consider extremely unethical. Do you write the code anyway?”</w:t>
+      </w:r>
+      <w:commentRangeEnd w:id="7"/>
       <w:r>
         <w:rPr>
           <w:rStyle w:val="CommentReference"/>
           <w:rFonts w:ascii="Roboto" w:hAnsi="Roboto"/>
         </w:rPr>
-        <w:commentReference w:id="6"/>
+        <w:commentReference w:id="7"/>
       </w:r>
       <w:r>
         <w:rPr>
@@ -1330,7 +1540,6 @@
           <w:rFonts w:ascii="Roboto" w:hAnsi="Roboto"/>
           <w:sz w:val="22"/>
         </w:rPr>
-        <w:lastRenderedPageBreak/>
         <w:t xml:space="preserve">I expect this section to </w:t>
       </w:r>
       <w:r>
@@ -1397,7 +1606,7 @@
       </w:r>
     </w:p>
   </w:comment>
-  <w:comment w:id="2" w:author="William Pembleton" w:date="2018-11-12T13:24:00Z" w:initials="WP">
+  <w:comment w:id="2" w:author="William Pembleton" w:date="2018-11-13T17:25:00Z" w:initials="WP">
     <w:p>
       <w:pPr>
         <w:pStyle w:val="CommentText"/>
@@ -1409,11 +1618,27 @@
         <w:annotationRef/>
       </w:r>
       <w:r>
+        <w:t>I decided to go the hand wavy route with explaining how entropy is calculated. Let me know what you think</w:t>
+      </w:r>
+    </w:p>
+  </w:comment>
+  <w:comment w:id="3" w:author="William Pembleton" w:date="2018-11-12T13:24:00Z" w:initials="WP">
+    <w:p>
+      <w:pPr>
+        <w:pStyle w:val="CommentText"/>
+      </w:pPr>
+      <w:r>
+        <w:rPr>
+          <w:rStyle w:val="CommentReference"/>
+        </w:rPr>
+        <w:annotationRef/>
+      </w:r>
+      <w:r>
         <w:t>Wording</w:t>
       </w:r>
     </w:p>
   </w:comment>
-  <w:comment w:id="3" w:author="William Pembleton" w:date="2018-11-12T14:33:00Z" w:initials="WP">
+  <w:comment w:id="4" w:author="William Pembleton" w:date="2018-11-12T14:33:00Z" w:initials="WP">
     <w:p>
       <w:pPr>
         <w:pStyle w:val="CommentText"/>
@@ -1429,7 +1654,7 @@
       </w:r>
     </w:p>
   </w:comment>
-  <w:comment w:id="4" w:author="William Pembleton" w:date="2018-11-12T14:35:00Z" w:initials="WP">
+  <w:comment w:id="5" w:author="William Pembleton" w:date="2018-11-12T14:35:00Z" w:initials="WP">
     <w:p>
       <w:pPr>
         <w:pStyle w:val="CommentText"/>
@@ -1441,11 +1666,11 @@
         <w:annotationRef/>
       </w:r>
       <w:r>
-        <w:t>Decide if bulleted lists are ok</w:t>
+        <w:t>I don’t think bullet points should belong in this paper, so change later</w:t>
       </w:r>
     </w:p>
   </w:comment>
-  <w:comment w:id="5" w:author="William Pembleton" w:date="2018-11-13T12:44:00Z" w:initials="WP">
+  <w:comment w:id="6" w:author="William Pembleton" w:date="2018-11-13T12:44:00Z" w:initials="WP">
     <w:p>
       <w:pPr>
         <w:pStyle w:val="CommentText"/>
@@ -1461,7 +1686,7 @@
       </w:r>
     </w:p>
   </w:comment>
-  <w:comment w:id="6" w:author="William Pembleton" w:date="2018-11-12T13:20:00Z" w:initials="WP">
+  <w:comment w:id="7" w:author="William Pembleton" w:date="2018-11-12T13:20:00Z" w:initials="WP">
     <w:p>
       <w:pPr>
         <w:pStyle w:val="CommentText"/>
@@ -1473,10 +1698,7 @@
         <w:annotationRef/>
       </w:r>
       <w:r>
-        <w:t>Word</w:t>
-      </w:r>
-      <w:r>
-        <w:t xml:space="preserve"> this better</w:t>
+        <w:t>Come up with a concise way to say this</w:t>
       </w:r>
     </w:p>
   </w:comment>
@@ -1486,6 +1708,7 @@
 <file path=word/commentsExtended.xml><?xml version="1.0" encoding="utf-8"?>
 <w15:commentsEx xmlns:wpc="http://schemas.microsoft.com/office/word/2010/wordprocessingCanvas" xmlns:cx="http://schemas.microsoft.com/office/drawing/2014/chartex" xmlns:cx1="http://schemas.microsoft.com/office/drawing/2015/9/8/chartex" xmlns:cx2="http://schemas.microsoft.com/office/drawing/2015/10/21/chartex" xmlns:cx3="http://schemas.microsoft.com/office/drawing/2016/5/9/chartex" xmlns:cx4="http://schemas.microsoft.com/office/drawing/2016/5/10/chartex" xmlns:cx5="http://schemas.microsoft.com/office/drawing/2016/5/11/chartex" xmlns:cx6="http://schemas.microsoft.com/office/drawing/2016/5/12/chartex" xmlns:cx7="http://schemas.microsoft.com/office/drawing/2016/5/13/chartex" xmlns:cx8="http://schemas.microsoft.com/office/drawing/2016/5/14/chartex" xmlns:mc="http://schemas.openxmlformats.org/markup-compatibility/2006" xmlns:aink="http://schemas.microsoft.com/office/drawing/2016/ink" xmlns:am3d="http://schemas.microsoft.com/office/drawing/2017/model3d" xmlns:o="urn:schemas-microsoft-com:office:office" xmlns:r="http://schemas.openxmlformats.org/officeDocument/2006/relationships" xmlns:m="http://schemas.openxmlformats.org/officeDocument/2006/math" xmlns:v="urn:schemas-microsoft-com:vml" xmlns:wp14="http://schemas.microsoft.com/office/word/2010/wordprocessingDrawing" xmlns:wp="http://schemas.openxmlformats.org/drawingml/2006/wordprocessingDrawing" xmlns:w10="urn:schemas-microsoft-com:office:word" xmlns:w="http://schemas.openxmlformats.org/wordprocessingml/2006/main" xmlns:w14="http://schemas.microsoft.com/office/word/2010/wordml" xmlns:w15="http://schemas.microsoft.com/office/word/2012/wordml" xmlns:w16cid="http://schemas.microsoft.com/office/word/2016/wordml/cid" xmlns:w16se="http://schemas.microsoft.com/office/word/2015/wordml/symex" xmlns:wpg="http://schemas.microsoft.com/office/word/2010/wordprocessingGroup" xmlns:wpi="http://schemas.microsoft.com/office/word/2010/wordprocessingInk" xmlns:wne="http://schemas.microsoft.com/office/word/2006/wordml" xmlns:wps="http://schemas.microsoft.com/office/word/2010/wordprocessingShape" mc:Ignorable="w14 w15 w16se w16cid wp14">
   <w15:commentEx w15:paraId="0DB19DB9" w15:done="0"/>
+  <w15:commentEx w15:paraId="637A6E11" w15:done="0"/>
   <w15:commentEx w15:paraId="2935640D" w15:done="0"/>
   <w15:commentEx w15:paraId="4C754D0F" w15:done="0"/>
   <w15:commentEx w15:paraId="02A276F2" w15:done="0"/>
@@ -1497,6 +1720,7 @@
 <file path=word/commentsIds.xml><?xml version="1.0" encoding="utf-8"?>
 <w16cid:commentsIds xmlns:wpc="http://schemas.microsoft.com/office/word/2010/wordprocessingCanvas" xmlns:cx="http://schemas.microsoft.com/office/drawing/2014/chartex" xmlns:cx1="http://schemas.microsoft.com/office/drawing/2015/9/8/chartex" xmlns:cx2="http://schemas.microsoft.com/office/drawing/2015/10/21/chartex" xmlns:cx3="http://schemas.microsoft.com/office/drawing/2016/5/9/chartex" xmlns:cx4="http://schemas.microsoft.com/office/drawing/2016/5/10/chartex" xmlns:cx5="http://schemas.microsoft.com/office/drawing/2016/5/11/chartex" xmlns:cx6="http://schemas.microsoft.com/office/drawing/2016/5/12/chartex" xmlns:cx7="http://schemas.microsoft.com/office/drawing/2016/5/13/chartex" xmlns:cx8="http://schemas.microsoft.com/office/drawing/2016/5/14/chartex" xmlns:mc="http://schemas.openxmlformats.org/markup-compatibility/2006" xmlns:aink="http://schemas.microsoft.com/office/drawing/2016/ink" xmlns:am3d="http://schemas.microsoft.com/office/drawing/2017/model3d" xmlns:o="urn:schemas-microsoft-com:office:office" xmlns:r="http://schemas.openxmlformats.org/officeDocument/2006/relationships" xmlns:m="http://schemas.openxmlformats.org/officeDocument/2006/math" xmlns:v="urn:schemas-microsoft-com:vml" xmlns:wp14="http://schemas.microsoft.com/office/word/2010/wordprocessingDrawing" xmlns:wp="http://schemas.openxmlformats.org/drawingml/2006/wordprocessingDrawing" xmlns:w10="urn:schemas-microsoft-com:office:word" xmlns:w="http://schemas.openxmlformats.org/wordprocessingml/2006/main" xmlns:w14="http://schemas.microsoft.com/office/word/2010/wordml" xmlns:w15="http://schemas.microsoft.com/office/word/2012/wordml" xmlns:w16cid="http://schemas.microsoft.com/office/word/2016/wordml/cid" xmlns:w16se="http://schemas.microsoft.com/office/word/2015/wordml/symex" xmlns:wpg="http://schemas.microsoft.com/office/word/2010/wordprocessingGroup" xmlns:wpi="http://schemas.microsoft.com/office/word/2010/wordprocessingInk" xmlns:wne="http://schemas.microsoft.com/office/word/2006/wordml" xmlns:wps="http://schemas.microsoft.com/office/word/2010/wordprocessingShape" mc:Ignorable="w14 w15 w16se w16cid wp14">
   <w16cid:commentId w16cid:paraId="0DB19DB9" w16cid:durableId="1F940E53"/>
+  <w16cid:commentId w16cid:paraId="637A6E11" w16cid:durableId="1F95877F"/>
   <w16cid:commentId w16cid:paraId="2935640D" w16cid:durableId="1F93FD94"/>
   <w16cid:commentId w16cid:paraId="4C754D0F" w16cid:durableId="1F940DA6"/>
   <w16cid:commentId w16cid:paraId="02A276F2" w16cid:durableId="1F940E1A"/>
@@ -1508,9 +1732,9 @@
 <file path=word/numbering.xml><?xml version="1.0" encoding="utf-8"?>
 <w:numbering xmlns:wpc="http://schemas.microsoft.com/office/word/2010/wordprocessingCanvas" xmlns:cx="http://schemas.microsoft.com/office/drawing/2014/chartex" xmlns:cx1="http://schemas.microsoft.com/office/drawing/2015/9/8/chartex" xmlns:cx2="http://schemas.microsoft.com/office/drawing/2015/10/21/chartex" xmlns:cx3="http://schemas.microsoft.com/office/drawing/2016/5/9/chartex" xmlns:cx4="http://schemas.microsoft.com/office/drawing/2016/5/10/chartex" xmlns:cx5="http://schemas.microsoft.com/office/drawing/2016/5/11/chartex" xmlns:cx6="http://schemas.microsoft.com/office/drawing/2016/5/12/chartex" xmlns:cx7="http://schemas.microsoft.com/office/drawing/2016/5/13/chartex" xmlns:cx8="http://schemas.microsoft.com/office/drawing/2016/5/14/chartex" xmlns:mc="http://schemas.openxmlformats.org/markup-compatibility/2006" xmlns:aink="http://schemas.microsoft.com/office/drawing/2016/ink" xmlns:am3d="http://schemas.microsoft.com/office/drawing/2017/model3d" xmlns:o="urn:schemas-microsoft-com:office:office" xmlns:r="http://schemas.openxmlformats.org/officeDocument/2006/relationships" xmlns:m="http://schemas.openxmlformats.org/officeDocument/2006/math" xmlns:v="urn:schemas-microsoft-com:vml" xmlns:wp14="http://schemas.microsoft.com/office/word/2010/wordprocessingDrawing" xmlns:wp="http://schemas.openxmlformats.org/drawingml/2006/wordprocessingDrawing" xmlns:w10="urn:schemas-microsoft-com:office:word" xmlns:w="http://schemas.openxmlformats.org/wordprocessingml/2006/main" xmlns:w14="http://schemas.microsoft.com/office/word/2010/wordml" xmlns:w15="http://schemas.microsoft.com/office/word/2012/wordml" xmlns:w16cid="http://schemas.microsoft.com/office/word/2016/wordml/cid" xmlns:w16se="http://schemas.microsoft.com/office/word/2015/wordml/symex" xmlns:wpg="http://schemas.microsoft.com/office/word/2010/wordprocessingGroup" xmlns:wpi="http://schemas.microsoft.com/office/word/2010/wordprocessingInk" xmlns:wne="http://schemas.microsoft.com/office/word/2006/wordml" xmlns:wps="http://schemas.microsoft.com/office/word/2010/wordprocessingShape" mc:Ignorable="w14 w15 w16se w16cid wp14">
   <w:abstractNum w:abstractNumId="0" w15:restartNumberingAfterBreak="0">
-    <w:nsid w:val="34D50F7D"/>
+    <w:nsid w:val="1BC21E4F"/>
     <w:multiLevelType w:val="hybridMultilevel"/>
-    <w:tmpl w:val="C13E14C8"/>
+    <w:tmpl w:val="BF06D1F0"/>
     <w:lvl w:ilvl="0" w:tplc="04090001">
       <w:start w:val="1"/>
       <w:numFmt w:val="bullet"/>
@@ -1620,7 +1844,123 @@
       </w:rPr>
     </w:lvl>
   </w:abstractNum>
+  <w:abstractNum w:abstractNumId="1" w15:restartNumberingAfterBreak="0">
+    <w:nsid w:val="34D50F7D"/>
+    <w:multiLevelType w:val="hybridMultilevel"/>
+    <w:tmpl w:val="C13E14C8"/>
+    <w:lvl w:ilvl="0" w:tplc="04090001">
+      <w:start w:val="1"/>
+      <w:numFmt w:val="bullet"/>
+      <w:lvlText w:val=""/>
+      <w:lvlJc w:val="left"/>
+      <w:pPr>
+        <w:ind w:left="720" w:hanging="360"/>
+      </w:pPr>
+      <w:rPr>
+        <w:rFonts w:ascii="Symbol" w:hAnsi="Symbol" w:hint="default"/>
+      </w:rPr>
+    </w:lvl>
+    <w:lvl w:ilvl="1" w:tplc="04090003" w:tentative="1">
+      <w:start w:val="1"/>
+      <w:numFmt w:val="bullet"/>
+      <w:lvlText w:val="o"/>
+      <w:lvlJc w:val="left"/>
+      <w:pPr>
+        <w:ind w:left="1440" w:hanging="360"/>
+      </w:pPr>
+      <w:rPr>
+        <w:rFonts w:ascii="Courier New" w:hAnsi="Courier New" w:cs="Courier New" w:hint="default"/>
+      </w:rPr>
+    </w:lvl>
+    <w:lvl w:ilvl="2" w:tplc="04090005" w:tentative="1">
+      <w:start w:val="1"/>
+      <w:numFmt w:val="bullet"/>
+      <w:lvlText w:val=""/>
+      <w:lvlJc w:val="left"/>
+      <w:pPr>
+        <w:ind w:left="2160" w:hanging="360"/>
+      </w:pPr>
+      <w:rPr>
+        <w:rFonts w:ascii="Wingdings" w:hAnsi="Wingdings" w:hint="default"/>
+      </w:rPr>
+    </w:lvl>
+    <w:lvl w:ilvl="3" w:tplc="04090001" w:tentative="1">
+      <w:start w:val="1"/>
+      <w:numFmt w:val="bullet"/>
+      <w:lvlText w:val=""/>
+      <w:lvlJc w:val="left"/>
+      <w:pPr>
+        <w:ind w:left="2880" w:hanging="360"/>
+      </w:pPr>
+      <w:rPr>
+        <w:rFonts w:ascii="Symbol" w:hAnsi="Symbol" w:hint="default"/>
+      </w:rPr>
+    </w:lvl>
+    <w:lvl w:ilvl="4" w:tplc="04090003" w:tentative="1">
+      <w:start w:val="1"/>
+      <w:numFmt w:val="bullet"/>
+      <w:lvlText w:val="o"/>
+      <w:lvlJc w:val="left"/>
+      <w:pPr>
+        <w:ind w:left="3600" w:hanging="360"/>
+      </w:pPr>
+      <w:rPr>
+        <w:rFonts w:ascii="Courier New" w:hAnsi="Courier New" w:cs="Courier New" w:hint="default"/>
+      </w:rPr>
+    </w:lvl>
+    <w:lvl w:ilvl="5" w:tplc="04090005" w:tentative="1">
+      <w:start w:val="1"/>
+      <w:numFmt w:val="bullet"/>
+      <w:lvlText w:val=""/>
+      <w:lvlJc w:val="left"/>
+      <w:pPr>
+        <w:ind w:left="4320" w:hanging="360"/>
+      </w:pPr>
+      <w:rPr>
+        <w:rFonts w:ascii="Wingdings" w:hAnsi="Wingdings" w:hint="default"/>
+      </w:rPr>
+    </w:lvl>
+    <w:lvl w:ilvl="6" w:tplc="04090001" w:tentative="1">
+      <w:start w:val="1"/>
+      <w:numFmt w:val="bullet"/>
+      <w:lvlText w:val=""/>
+      <w:lvlJc w:val="left"/>
+      <w:pPr>
+        <w:ind w:left="5040" w:hanging="360"/>
+      </w:pPr>
+      <w:rPr>
+        <w:rFonts w:ascii="Symbol" w:hAnsi="Symbol" w:hint="default"/>
+      </w:rPr>
+    </w:lvl>
+    <w:lvl w:ilvl="7" w:tplc="04090003" w:tentative="1">
+      <w:start w:val="1"/>
+      <w:numFmt w:val="bullet"/>
+      <w:lvlText w:val="o"/>
+      <w:lvlJc w:val="left"/>
+      <w:pPr>
+        <w:ind w:left="5760" w:hanging="360"/>
+      </w:pPr>
+      <w:rPr>
+        <w:rFonts w:ascii="Courier New" w:hAnsi="Courier New" w:cs="Courier New" w:hint="default"/>
+      </w:rPr>
+    </w:lvl>
+    <w:lvl w:ilvl="8" w:tplc="04090005" w:tentative="1">
+      <w:start w:val="1"/>
+      <w:numFmt w:val="bullet"/>
+      <w:lvlText w:val=""/>
+      <w:lvlJc w:val="left"/>
+      <w:pPr>
+        <w:ind w:left="6480" w:hanging="360"/>
+      </w:pPr>
+      <w:rPr>
+        <w:rFonts w:ascii="Wingdings" w:hAnsi="Wingdings" w:hint="default"/>
+      </w:rPr>
+    </w:lvl>
+  </w:abstractNum>
   <w:num w:numId="1">
+    <w:abstractNumId w:val="1"/>
+  </w:num>
+  <w:num w:numId="2">
     <w:abstractNumId w:val="0"/>
   </w:num>
 </w:numbering>

</xml_diff>

<commit_message>
Updated graphs, and added take aways to answers.txt
</commit_message>
<xml_diff>
--- a/Report.docx
+++ b/Report.docx
@@ -230,16 +230,7 @@
           <w:rFonts w:ascii="Roboto" w:hAnsi="Roboto"/>
           <w:sz w:val="22"/>
         </w:rPr>
-        <w:t>Backgro</w:t>
-      </w:r>
-      <w:bookmarkStart w:id="1" w:name="_GoBack"/>
-      <w:bookmarkEnd w:id="1"/>
-      <w:r>
-        <w:rPr>
-          <w:rFonts w:ascii="Roboto" w:hAnsi="Roboto"/>
-          <w:sz w:val="22"/>
-        </w:rPr>
-        <w:t>und</w:t>
+        <w:t>Background</w:t>
       </w:r>
     </w:p>
     <w:p>
@@ -602,116 +593,116 @@
         </w:rPr>
         <w:t xml:space="preserve"> </w:t>
       </w:r>
+      <w:commentRangeStart w:id="1"/>
+      <w:r>
+        <w:rPr>
+          <w:rFonts w:ascii="Roboto" w:hAnsi="Roboto"/>
+          <w:sz w:val="22"/>
+        </w:rPr>
+        <w:t xml:space="preserve">ID3 </w:t>
+      </w:r>
+      <w:r>
+        <w:rPr>
+          <w:rFonts w:ascii="Roboto" w:hAnsi="Roboto"/>
+          <w:sz w:val="22"/>
+        </w:rPr>
+        <w:t>chooses attributes based on information gain</w:t>
+      </w:r>
+      <w:r>
+        <w:rPr>
+          <w:rFonts w:ascii="Roboto" w:hAnsi="Roboto"/>
+          <w:sz w:val="22"/>
+        </w:rPr>
+        <w:t>. Information gain is calculated by taking the entropy of a set and subtracting the su</w:t>
+      </w:r>
+      <w:r>
+        <w:rPr>
+          <w:rFonts w:ascii="Roboto" w:hAnsi="Roboto"/>
+          <w:sz w:val="22"/>
+        </w:rPr>
+        <w:t xml:space="preserve">m of the entropy </w:t>
+      </w:r>
+      <w:r>
+        <w:rPr>
+          <w:rFonts w:ascii="Roboto" w:hAnsi="Roboto"/>
+          <w:sz w:val="22"/>
+        </w:rPr>
+        <w:t xml:space="preserve">of the </w:t>
+      </w:r>
+      <w:r>
+        <w:rPr>
+          <w:rFonts w:ascii="Roboto" w:hAnsi="Roboto"/>
+          <w:sz w:val="22"/>
+        </w:rPr>
+        <w:t xml:space="preserve">subsets </w:t>
+      </w:r>
+      <w:r>
+        <w:rPr>
+          <w:rFonts w:ascii="Roboto" w:hAnsi="Roboto"/>
+          <w:sz w:val="22"/>
+        </w:rPr>
+        <w:t>split on a feature.</w:t>
+      </w:r>
+      <w:commentRangeEnd w:id="1"/>
+      <w:r>
+        <w:rPr>
+          <w:rStyle w:val="CommentReference"/>
+        </w:rPr>
+        <w:commentReference w:id="1"/>
+      </w:r>
+    </w:p>
+    <w:p>
+      <w:pPr>
+        <w:jc w:val="center"/>
+        <w:rPr>
+          <w:rFonts w:ascii="Roboto" w:hAnsi="Roboto"/>
+          <w:sz w:val="22"/>
+        </w:rPr>
+      </w:pPr>
+      <w:r>
+        <w:rPr>
+          <w:rFonts w:ascii="Roboto" w:hAnsi="Roboto"/>
+          <w:sz w:val="22"/>
+        </w:rPr>
+        <w:t>Methodology</w:t>
+      </w:r>
+    </w:p>
+    <w:p>
+      <w:pPr>
+        <w:rPr>
+          <w:rFonts w:ascii="Roboto" w:hAnsi="Roboto"/>
+          <w:sz w:val="22"/>
+        </w:rPr>
+      </w:pPr>
       <w:commentRangeStart w:id="2"/>
       <w:r>
         <w:rPr>
           <w:rFonts w:ascii="Roboto" w:hAnsi="Roboto"/>
           <w:sz w:val="22"/>
         </w:rPr>
-        <w:t xml:space="preserve">ID3 </w:t>
-      </w:r>
-      <w:r>
-        <w:rPr>
-          <w:rFonts w:ascii="Roboto" w:hAnsi="Roboto"/>
-          <w:sz w:val="22"/>
-        </w:rPr>
-        <w:t>chooses attributes based on information gain</w:t>
-      </w:r>
-      <w:r>
-        <w:rPr>
-          <w:rFonts w:ascii="Roboto" w:hAnsi="Roboto"/>
-          <w:sz w:val="22"/>
-        </w:rPr>
-        <w:t>. Information gain is calculated by taking the entropy of a set and subtracting the su</w:t>
-      </w:r>
-      <w:r>
-        <w:rPr>
-          <w:rFonts w:ascii="Roboto" w:hAnsi="Roboto"/>
-          <w:sz w:val="22"/>
-        </w:rPr>
-        <w:t xml:space="preserve">m of the entropy </w:t>
-      </w:r>
-      <w:r>
-        <w:rPr>
-          <w:rFonts w:ascii="Roboto" w:hAnsi="Roboto"/>
-          <w:sz w:val="22"/>
-        </w:rPr>
-        <w:t xml:space="preserve">of the </w:t>
-      </w:r>
-      <w:r>
-        <w:rPr>
-          <w:rFonts w:ascii="Roboto" w:hAnsi="Roboto"/>
-          <w:sz w:val="22"/>
-        </w:rPr>
-        <w:t xml:space="preserve">subsets </w:t>
-      </w:r>
-      <w:r>
-        <w:rPr>
-          <w:rFonts w:ascii="Roboto" w:hAnsi="Roboto"/>
-          <w:sz w:val="22"/>
-        </w:rPr>
-        <w:t>split on a feature.</w:t>
+        <w:t xml:space="preserve">I got rid of a lot of attributes </w:t>
+      </w:r>
+      <w:r>
+        <w:rPr>
+          <w:rFonts w:ascii="Roboto" w:hAnsi="Roboto"/>
+          <w:sz w:val="22"/>
+        </w:rPr>
+        <w:t xml:space="preserve">either because they </w:t>
+      </w:r>
+      <w:r>
+        <w:rPr>
+          <w:rFonts w:ascii="Roboto" w:hAnsi="Roboto"/>
+          <w:sz w:val="22"/>
+        </w:rPr>
+        <w:t>weren’t useful to answering the question I proposed or because the attributes were asking things to help Stack Overflow.</w:t>
       </w:r>
       <w:commentRangeEnd w:id="2"/>
       <w:r>
         <w:rPr>
           <w:rStyle w:val="CommentReference"/>
+          <w:rFonts w:ascii="Roboto" w:hAnsi="Roboto"/>
         </w:rPr>
         <w:commentReference w:id="2"/>
-      </w:r>
-    </w:p>
-    <w:p>
-      <w:pPr>
-        <w:jc w:val="center"/>
-        <w:rPr>
-          <w:rFonts w:ascii="Roboto" w:hAnsi="Roboto"/>
-          <w:sz w:val="22"/>
-        </w:rPr>
-      </w:pPr>
-      <w:r>
-        <w:rPr>
-          <w:rFonts w:ascii="Roboto" w:hAnsi="Roboto"/>
-          <w:sz w:val="22"/>
-        </w:rPr>
-        <w:t>Methodology</w:t>
-      </w:r>
-    </w:p>
-    <w:p>
-      <w:pPr>
-        <w:rPr>
-          <w:rFonts w:ascii="Roboto" w:hAnsi="Roboto"/>
-          <w:sz w:val="22"/>
-        </w:rPr>
-      </w:pPr>
-      <w:commentRangeStart w:id="3"/>
-      <w:r>
-        <w:rPr>
-          <w:rFonts w:ascii="Roboto" w:hAnsi="Roboto"/>
-          <w:sz w:val="22"/>
-        </w:rPr>
-        <w:t xml:space="preserve">I got rid of a lot of attributes </w:t>
-      </w:r>
-      <w:r>
-        <w:rPr>
-          <w:rFonts w:ascii="Roboto" w:hAnsi="Roboto"/>
-          <w:sz w:val="22"/>
-        </w:rPr>
-        <w:t xml:space="preserve">either because they </w:t>
-      </w:r>
-      <w:r>
-        <w:rPr>
-          <w:rFonts w:ascii="Roboto" w:hAnsi="Roboto"/>
-          <w:sz w:val="22"/>
-        </w:rPr>
-        <w:t>weren’t useful to answering the question I proposed or because the attributes were asking things to help Stack Overflow.</w:t>
-      </w:r>
-      <w:commentRangeEnd w:id="3"/>
-      <w:r>
-        <w:rPr>
-          <w:rStyle w:val="CommentReference"/>
-          <w:rFonts w:ascii="Roboto" w:hAnsi="Roboto"/>
-        </w:rPr>
-        <w:commentReference w:id="3"/>
       </w:r>
     </w:p>
     <w:p>
@@ -816,7 +807,7 @@
         </w:rPr>
         <w:t xml:space="preserve">This would cause a problem with a normal implementation of ID3 because </w:t>
       </w:r>
-      <w:commentRangeStart w:id="4"/>
+      <w:commentRangeStart w:id="3"/>
       <w:r>
         <w:rPr>
           <w:rFonts w:ascii="Roboto" w:hAnsi="Roboto"/>
@@ -831,13 +822,13 @@
         </w:rPr>
         <w:t xml:space="preserve">path for a node to go down. </w:t>
       </w:r>
-      <w:commentRangeEnd w:id="4"/>
+      <w:commentRangeEnd w:id="3"/>
       <w:r>
         <w:rPr>
           <w:rStyle w:val="CommentReference"/>
           <w:rFonts w:ascii="Roboto" w:hAnsi="Roboto"/>
         </w:rPr>
-        <w:commentReference w:id="4"/>
+        <w:commentReference w:id="3"/>
       </w:r>
     </w:p>
     <w:p>
@@ -924,7 +915,7 @@
           <w:sz w:val="22"/>
         </w:rPr>
       </w:pPr>
-      <w:commentRangeStart w:id="5"/>
+      <w:commentRangeStart w:id="4"/>
       <w:r>
         <w:rPr>
           <w:rFonts w:ascii="Roboto" w:hAnsi="Roboto"/>
@@ -1015,166 +1006,166 @@
         </w:rPr>
         <w:t>The tree would grow very wide which would significantly slow down training time</w:t>
       </w:r>
+      <w:commentRangeEnd w:id="4"/>
+      <w:r>
+        <w:rPr>
+          <w:rStyle w:val="CommentReference"/>
+          <w:rFonts w:ascii="Roboto" w:hAnsi="Roboto"/>
+        </w:rPr>
+        <w:commentReference w:id="4"/>
+      </w:r>
+    </w:p>
+    <w:p>
+      <w:pPr>
+        <w:rPr>
+          <w:rFonts w:ascii="Roboto" w:hAnsi="Roboto"/>
+          <w:sz w:val="22"/>
+        </w:rPr>
+      </w:pPr>
+      <w:commentRangeStart w:id="5"/>
+      <w:r>
+        <w:rPr>
+          <w:rFonts w:ascii="Roboto" w:hAnsi="Roboto"/>
+          <w:sz w:val="22"/>
+        </w:rPr>
+        <w:t>I solved this problem</w:t>
+      </w:r>
+      <w:r>
+        <w:rPr>
+          <w:rFonts w:ascii="Roboto" w:hAnsi="Roboto"/>
+          <w:sz w:val="22"/>
+        </w:rPr>
+        <w:t xml:space="preserve"> by</w:t>
+      </w:r>
+      <w:r>
+        <w:rPr>
+          <w:rFonts w:ascii="Roboto" w:hAnsi="Roboto"/>
+          <w:sz w:val="22"/>
+        </w:rPr>
+        <w:t xml:space="preserve"> </w:t>
+      </w:r>
+      <w:r>
+        <w:rPr>
+          <w:rFonts w:ascii="Roboto" w:hAnsi="Roboto"/>
+          <w:sz w:val="22"/>
+        </w:rPr>
+        <w:t xml:space="preserve">preprocessing </w:t>
+      </w:r>
+      <w:r>
+        <w:rPr>
+          <w:rFonts w:ascii="Roboto" w:hAnsi="Roboto"/>
+          <w:sz w:val="22"/>
+        </w:rPr>
+        <w:t>every row that had semi</w:t>
+      </w:r>
+      <w:r>
+        <w:rPr>
+          <w:rFonts w:ascii="Roboto" w:hAnsi="Roboto"/>
+          <w:sz w:val="22"/>
+        </w:rPr>
+        <w:t xml:space="preserve">colons in them into their own columns. </w:t>
+      </w:r>
+      <w:proofErr w:type="gramStart"/>
+      <w:r>
+        <w:rPr>
+          <w:rFonts w:ascii="Roboto" w:hAnsi="Roboto"/>
+          <w:sz w:val="22"/>
+        </w:rPr>
+        <w:t>So</w:t>
+      </w:r>
+      <w:proofErr w:type="gramEnd"/>
+      <w:r>
+        <w:rPr>
+          <w:rFonts w:ascii="Roboto" w:hAnsi="Roboto"/>
+          <w:sz w:val="22"/>
+        </w:rPr>
+        <w:t xml:space="preserve"> </w:t>
+      </w:r>
+      <w:r>
+        <w:rPr>
+          <w:rFonts w:ascii="Roboto" w:hAnsi="Roboto"/>
+          <w:sz w:val="22"/>
+        </w:rPr>
+        <w:t>there would be a column for every unique value with</w:t>
+      </w:r>
+      <w:r>
+        <w:rPr>
+          <w:rFonts w:ascii="Roboto" w:hAnsi="Roboto"/>
+          <w:sz w:val="22"/>
+        </w:rPr>
+        <w:t>in</w:t>
+      </w:r>
+      <w:r>
+        <w:rPr>
+          <w:rFonts w:ascii="Roboto" w:hAnsi="Roboto"/>
+          <w:sz w:val="22"/>
+        </w:rPr>
+        <w:t xml:space="preserve"> that row. As an example</w:t>
+      </w:r>
+      <w:r>
+        <w:rPr>
+          <w:rFonts w:ascii="Roboto" w:hAnsi="Roboto"/>
+          <w:sz w:val="22"/>
+        </w:rPr>
+        <w:t>, I would make</w:t>
+      </w:r>
+      <w:r>
+        <w:rPr>
+          <w:rFonts w:ascii="Roboto" w:hAnsi="Roboto"/>
+          <w:sz w:val="22"/>
+        </w:rPr>
+        <w:t xml:space="preserve"> a row for </w:t>
+      </w:r>
+      <w:r>
+        <w:rPr>
+          <w:rFonts w:ascii="Roboto" w:hAnsi="Roboto"/>
+          <w:sz w:val="22"/>
+        </w:rPr>
+        <w:t xml:space="preserve">Full Stack if we’re talking about what type of developer </w:t>
+      </w:r>
+      <w:r>
+        <w:rPr>
+          <w:rFonts w:ascii="Roboto" w:hAnsi="Roboto"/>
+          <w:sz w:val="22"/>
+        </w:rPr>
+        <w:t xml:space="preserve">one is </w:t>
+      </w:r>
+      <w:r>
+        <w:rPr>
+          <w:rFonts w:ascii="Roboto" w:hAnsi="Roboto"/>
+          <w:sz w:val="22"/>
+        </w:rPr>
+        <w:t xml:space="preserve">and in this row the values are either Yes or No which </w:t>
+      </w:r>
+      <w:r>
+        <w:rPr>
+          <w:rFonts w:ascii="Roboto" w:hAnsi="Roboto"/>
+          <w:sz w:val="22"/>
+        </w:rPr>
+        <w:t xml:space="preserve">if a </w:t>
+      </w:r>
+      <w:proofErr w:type="gramStart"/>
+      <w:r>
+        <w:rPr>
+          <w:rFonts w:ascii="Roboto" w:hAnsi="Roboto"/>
+          <w:sz w:val="22"/>
+        </w:rPr>
+        <w:t>particular row</w:t>
+      </w:r>
+      <w:proofErr w:type="gramEnd"/>
+      <w:r>
+        <w:rPr>
+          <w:rFonts w:ascii="Roboto" w:hAnsi="Roboto"/>
+          <w:sz w:val="22"/>
+        </w:rPr>
+        <w:t xml:space="preserve"> contains Full Stack then this new column has a Yes in it.</w:t>
+      </w:r>
       <w:commentRangeEnd w:id="5"/>
       <w:r>
         <w:rPr>
           <w:rStyle w:val="CommentReference"/>
-          <w:rFonts w:ascii="Roboto" w:hAnsi="Roboto"/>
         </w:rPr>
         <w:commentReference w:id="5"/>
-      </w:r>
-    </w:p>
-    <w:p>
-      <w:pPr>
-        <w:rPr>
-          <w:rFonts w:ascii="Roboto" w:hAnsi="Roboto"/>
-          <w:sz w:val="22"/>
-        </w:rPr>
-      </w:pPr>
-      <w:commentRangeStart w:id="6"/>
-      <w:r>
-        <w:rPr>
-          <w:rFonts w:ascii="Roboto" w:hAnsi="Roboto"/>
-          <w:sz w:val="22"/>
-        </w:rPr>
-        <w:t>I solved this problem</w:t>
-      </w:r>
-      <w:r>
-        <w:rPr>
-          <w:rFonts w:ascii="Roboto" w:hAnsi="Roboto"/>
-          <w:sz w:val="22"/>
-        </w:rPr>
-        <w:t xml:space="preserve"> by</w:t>
-      </w:r>
-      <w:r>
-        <w:rPr>
-          <w:rFonts w:ascii="Roboto" w:hAnsi="Roboto"/>
-          <w:sz w:val="22"/>
-        </w:rPr>
-        <w:t xml:space="preserve"> </w:t>
-      </w:r>
-      <w:r>
-        <w:rPr>
-          <w:rFonts w:ascii="Roboto" w:hAnsi="Roboto"/>
-          <w:sz w:val="22"/>
-        </w:rPr>
-        <w:t xml:space="preserve">preprocessing </w:t>
-      </w:r>
-      <w:r>
-        <w:rPr>
-          <w:rFonts w:ascii="Roboto" w:hAnsi="Roboto"/>
-          <w:sz w:val="22"/>
-        </w:rPr>
-        <w:t>every row that had semi</w:t>
-      </w:r>
-      <w:r>
-        <w:rPr>
-          <w:rFonts w:ascii="Roboto" w:hAnsi="Roboto"/>
-          <w:sz w:val="22"/>
-        </w:rPr>
-        <w:t xml:space="preserve">colons in them into their own columns. </w:t>
-      </w:r>
-      <w:proofErr w:type="gramStart"/>
-      <w:r>
-        <w:rPr>
-          <w:rFonts w:ascii="Roboto" w:hAnsi="Roboto"/>
-          <w:sz w:val="22"/>
-        </w:rPr>
-        <w:t>So</w:t>
-      </w:r>
-      <w:proofErr w:type="gramEnd"/>
-      <w:r>
-        <w:rPr>
-          <w:rFonts w:ascii="Roboto" w:hAnsi="Roboto"/>
-          <w:sz w:val="22"/>
-        </w:rPr>
-        <w:t xml:space="preserve"> </w:t>
-      </w:r>
-      <w:r>
-        <w:rPr>
-          <w:rFonts w:ascii="Roboto" w:hAnsi="Roboto"/>
-          <w:sz w:val="22"/>
-        </w:rPr>
-        <w:t>there would be a column for every unique value with</w:t>
-      </w:r>
-      <w:r>
-        <w:rPr>
-          <w:rFonts w:ascii="Roboto" w:hAnsi="Roboto"/>
-          <w:sz w:val="22"/>
-        </w:rPr>
-        <w:t>in</w:t>
-      </w:r>
-      <w:r>
-        <w:rPr>
-          <w:rFonts w:ascii="Roboto" w:hAnsi="Roboto"/>
-          <w:sz w:val="22"/>
-        </w:rPr>
-        <w:t xml:space="preserve"> that row. As an example</w:t>
-      </w:r>
-      <w:r>
-        <w:rPr>
-          <w:rFonts w:ascii="Roboto" w:hAnsi="Roboto"/>
-          <w:sz w:val="22"/>
-        </w:rPr>
-        <w:t>, I would make</w:t>
-      </w:r>
-      <w:r>
-        <w:rPr>
-          <w:rFonts w:ascii="Roboto" w:hAnsi="Roboto"/>
-          <w:sz w:val="22"/>
-        </w:rPr>
-        <w:t xml:space="preserve"> a row for </w:t>
-      </w:r>
-      <w:r>
-        <w:rPr>
-          <w:rFonts w:ascii="Roboto" w:hAnsi="Roboto"/>
-          <w:sz w:val="22"/>
-        </w:rPr>
-        <w:t xml:space="preserve">Full Stack if we’re talking about what type of developer </w:t>
-      </w:r>
-      <w:r>
-        <w:rPr>
-          <w:rFonts w:ascii="Roboto" w:hAnsi="Roboto"/>
-          <w:sz w:val="22"/>
-        </w:rPr>
-        <w:t xml:space="preserve">one is </w:t>
-      </w:r>
-      <w:r>
-        <w:rPr>
-          <w:rFonts w:ascii="Roboto" w:hAnsi="Roboto"/>
-          <w:sz w:val="22"/>
-        </w:rPr>
-        <w:t xml:space="preserve">and in this row the values are either Yes or No which </w:t>
-      </w:r>
-      <w:r>
-        <w:rPr>
-          <w:rFonts w:ascii="Roboto" w:hAnsi="Roboto"/>
-          <w:sz w:val="22"/>
-        </w:rPr>
-        <w:t xml:space="preserve">if a </w:t>
-      </w:r>
-      <w:proofErr w:type="gramStart"/>
-      <w:r>
-        <w:rPr>
-          <w:rFonts w:ascii="Roboto" w:hAnsi="Roboto"/>
-          <w:sz w:val="22"/>
-        </w:rPr>
-        <w:t>particular row</w:t>
-      </w:r>
-      <w:proofErr w:type="gramEnd"/>
-      <w:r>
-        <w:rPr>
-          <w:rFonts w:ascii="Roboto" w:hAnsi="Roboto"/>
-          <w:sz w:val="22"/>
-        </w:rPr>
-        <w:t xml:space="preserve"> contains Full Stack then this new column has a Yes in it.</w:t>
-      </w:r>
-      <w:commentRangeEnd w:id="6"/>
-      <w:r>
-        <w:rPr>
-          <w:rStyle w:val="CommentReference"/>
-        </w:rPr>
-        <w:commentReference w:id="6"/>
       </w:r>
     </w:p>
     <w:p>
@@ -1490,7 +1481,7 @@
         </w:rPr>
         <w:t xml:space="preserve">and </w:t>
       </w:r>
-      <w:commentRangeStart w:id="7"/>
+      <w:commentRangeStart w:id="6"/>
       <w:r>
         <w:rPr>
           <w:rFonts w:ascii="Roboto" w:hAnsi="Roboto"/>
@@ -1512,13 +1503,13 @@
         </w:rPr>
         <w:t xml:space="preserve"> question “Imagine that you were asked to write code for a purpose or product that you consider extremely unethical. Do you write the code anyway?”</w:t>
       </w:r>
-      <w:commentRangeEnd w:id="7"/>
+      <w:commentRangeEnd w:id="6"/>
       <w:r>
         <w:rPr>
           <w:rStyle w:val="CommentReference"/>
           <w:rFonts w:ascii="Roboto" w:hAnsi="Roboto"/>
         </w:rPr>
-        <w:commentReference w:id="7"/>
+        <w:commentReference w:id="6"/>
       </w:r>
       <w:r>
         <w:rPr>
@@ -1538,44 +1529,183 @@
       <w:r>
         <w:rPr>
           <w:rFonts w:ascii="Roboto" w:hAnsi="Roboto"/>
-          <w:sz w:val="22"/>
-        </w:rPr>
-        <w:t xml:space="preserve">I expect this section to </w:t>
-      </w:r>
-      <w:r>
-        <w:rPr>
-          <w:rFonts w:ascii="Roboto" w:hAnsi="Roboto"/>
-          <w:sz w:val="22"/>
-        </w:rPr>
-        <w:t xml:space="preserve">have a picture of each tree </w:t>
-      </w:r>
-      <w:r>
-        <w:rPr>
-          <w:rFonts w:ascii="Roboto" w:hAnsi="Roboto"/>
-          <w:sz w:val="22"/>
-        </w:rPr>
-        <w:t xml:space="preserve">on each page and discussion of </w:t>
-      </w:r>
-      <w:r>
-        <w:rPr>
-          <w:rFonts w:ascii="Roboto" w:hAnsi="Roboto"/>
-          <w:sz w:val="22"/>
-        </w:rPr>
-        <w:t>each tree at the end</w:t>
-      </w:r>
-      <w:r>
-        <w:rPr>
-          <w:rFonts w:ascii="Roboto" w:hAnsi="Roboto"/>
-          <w:sz w:val="22"/>
-        </w:rPr>
-        <w:t xml:space="preserve"> of the paper</w:t>
-      </w:r>
-      <w:r>
-        <w:rPr>
-          <w:rFonts w:ascii="Roboto" w:hAnsi="Roboto"/>
-          <w:sz w:val="22"/>
-        </w:rPr>
-        <w:t>.</w:t>
+          <w:noProof/>
+          <w:sz w:val="22"/>
+        </w:rPr>
+        <w:drawing>
+          <wp:inline distT="0" distB="0" distL="0" distR="0" wp14:anchorId="73F2EE57" wp14:editId="62452A21">
+            <wp:extent cx="6522720" cy="427182"/>
+            <wp:effectExtent l="0" t="0" r="0" b="0"/>
+            <wp:docPr id="4" name="Picture 4" descr="A picture containing text, map, screenshot&#10;&#10;Description automatically generated"/>
+            <wp:cNvGraphicFramePr>
+              <a:graphicFrameLocks xmlns:a="http://schemas.openxmlformats.org/drawingml/2006/main" noChangeAspect="1"/>
+            </wp:cNvGraphicFramePr>
+            <a:graphic xmlns:a="http://schemas.openxmlformats.org/drawingml/2006/main">
+              <a:graphicData uri="http://schemas.openxmlformats.org/drawingml/2006/picture">
+                <pic:pic xmlns:pic="http://schemas.openxmlformats.org/drawingml/2006/picture">
+                  <pic:nvPicPr>
+                    <pic:cNvPr id="4" name="Job.png"/>
+                    <pic:cNvPicPr/>
+                  </pic:nvPicPr>
+                  <pic:blipFill>
+                    <a:blip r:embed="rId10" cstate="print">
+                      <a:extLst>
+                        <a:ext uri="{28A0092B-C50C-407E-A947-70E740481C1C}">
+                          <a14:useLocalDpi xmlns:a14="http://schemas.microsoft.com/office/drawing/2010/main" val="0"/>
+                        </a:ext>
+                      </a:extLst>
+                    </a:blip>
+                    <a:stretch>
+                      <a:fillRect/>
+                    </a:stretch>
+                  </pic:blipFill>
+                  <pic:spPr>
+                    <a:xfrm>
+                      <a:off x="0" y="0"/>
+                      <a:ext cx="6851363" cy="448705"/>
+                    </a:xfrm>
+                    <a:prstGeom prst="rect">
+                      <a:avLst/>
+                    </a:prstGeom>
+                  </pic:spPr>
+                </pic:pic>
+              </a:graphicData>
+            </a:graphic>
+          </wp:inline>
+        </w:drawing>
+      </w:r>
+    </w:p>
+    <w:p>
+      <w:pPr>
+        <w:rPr>
+          <w:rFonts w:ascii="Roboto" w:hAnsi="Roboto"/>
+          <w:sz w:val="22"/>
+        </w:rPr>
+      </w:pPr>
+      <w:r>
+        <w:rPr>
+          <w:noProof/>
+        </w:rPr>
+        <w:drawing>
+          <wp:inline distT="0" distB="0" distL="0" distR="0" wp14:anchorId="3A9EB3F5" wp14:editId="3EF7B63C">
+            <wp:extent cx="6286500" cy="1619666"/>
+            <wp:effectExtent l="0" t="0" r="0" b="0"/>
+            <wp:docPr id="5" name="Picture 5"/>
+            <wp:cNvGraphicFramePr>
+              <a:graphicFrameLocks xmlns:a="http://schemas.openxmlformats.org/drawingml/2006/main" noChangeAspect="1"/>
+            </wp:cNvGraphicFramePr>
+            <a:graphic xmlns:a="http://schemas.openxmlformats.org/drawingml/2006/main">
+              <a:graphicData uri="http://schemas.openxmlformats.org/drawingml/2006/picture">
+                <pic:pic xmlns:pic="http://schemas.openxmlformats.org/drawingml/2006/picture">
+                  <pic:nvPicPr>
+                    <pic:cNvPr id="1" name=""/>
+                    <pic:cNvPicPr/>
+                  </pic:nvPicPr>
+                  <pic:blipFill rotWithShape="1">
+                    <a:blip r:embed="rId11"/>
+                    <a:srcRect l="3717" t="37152" r="37565" b="35954"/>
+                    <a:stretch/>
+                  </pic:blipFill>
+                  <pic:spPr bwMode="auto">
+                    <a:xfrm>
+                      <a:off x="0" y="0"/>
+                      <a:ext cx="6344300" cy="1634558"/>
+                    </a:xfrm>
+                    <a:prstGeom prst="rect">
+                      <a:avLst/>
+                    </a:prstGeom>
+                    <a:ln>
+                      <a:noFill/>
+                    </a:ln>
+                    <a:extLst>
+                      <a:ext uri="{53640926-AAD7-44D8-BBD7-CCE9431645EC}">
+                        <a14:shadowObscured xmlns:a14="http://schemas.microsoft.com/office/drawing/2010/main"/>
+                      </a:ext>
+                    </a:extLst>
+                  </pic:spPr>
+                </pic:pic>
+              </a:graphicData>
+            </a:graphic>
+          </wp:inline>
+        </w:drawing>
+      </w:r>
+    </w:p>
+    <w:p>
+      <w:pPr>
+        <w:rPr>
+          <w:rFonts w:ascii="Roboto" w:hAnsi="Roboto"/>
+          <w:sz w:val="22"/>
+        </w:rPr>
+      </w:pPr>
+      <w:r>
+        <w:rPr>
+          <w:rFonts w:ascii="Roboto" w:hAnsi="Roboto"/>
+          <w:sz w:val="22"/>
+        </w:rPr>
+        <w:lastRenderedPageBreak/>
+        <w:t>Within the job satisfaction tree</w:t>
+      </w:r>
+      <w:r>
+        <w:rPr>
+          <w:rFonts w:ascii="Roboto" w:hAnsi="Roboto"/>
+          <w:sz w:val="22"/>
+        </w:rPr>
+        <w:t xml:space="preserve"> there’s a few take </w:t>
+      </w:r>
+      <w:proofErr w:type="spellStart"/>
+      <w:r>
+        <w:rPr>
+          <w:rFonts w:ascii="Roboto" w:hAnsi="Roboto"/>
+          <w:sz w:val="22"/>
+        </w:rPr>
+        <w:t>aways</w:t>
+      </w:r>
+      <w:proofErr w:type="spellEnd"/>
+      <w:r>
+        <w:rPr>
+          <w:rFonts w:ascii="Roboto" w:hAnsi="Roboto"/>
+          <w:sz w:val="22"/>
+        </w:rPr>
+        <w:t xml:space="preserve"> from it. First </w:t>
+      </w:r>
+      <w:proofErr w:type="gramStart"/>
+      <w:r>
+        <w:rPr>
+          <w:rFonts w:ascii="Roboto" w:hAnsi="Roboto"/>
+          <w:sz w:val="22"/>
+        </w:rPr>
+        <w:t>off</w:t>
+      </w:r>
+      <w:proofErr w:type="gramEnd"/>
+      <w:r>
+        <w:rPr>
+          <w:rFonts w:ascii="Roboto" w:hAnsi="Roboto"/>
+          <w:sz w:val="22"/>
+        </w:rPr>
+        <w:t xml:space="preserve"> the biggest factor to predicting how satisfied you are with your job is if you use a communication software. </w:t>
+      </w:r>
+      <w:r>
+        <w:rPr>
+          <w:rFonts w:ascii="Roboto" w:hAnsi="Roboto"/>
+          <w:sz w:val="22"/>
+        </w:rPr>
+        <w:t>Once the tree is split on that</w:t>
+      </w:r>
+      <w:r>
+        <w:rPr>
+          <w:rFonts w:ascii="Roboto" w:hAnsi="Roboto"/>
+          <w:sz w:val="22"/>
+        </w:rPr>
+        <w:t xml:space="preserve"> the next row is how satisf</w:t>
+      </w:r>
+      <w:bookmarkStart w:id="7" w:name="_GoBack"/>
+      <w:bookmarkEnd w:id="7"/>
+      <w:r>
+        <w:rPr>
+          <w:rFonts w:ascii="Roboto" w:hAnsi="Roboto"/>
+          <w:sz w:val="22"/>
+        </w:rPr>
+        <w:t xml:space="preserve">ied you are with your career. </w:t>
       </w:r>
     </w:p>
     <w:sectPr>
@@ -1606,7 +1736,7 @@
       </w:r>
     </w:p>
   </w:comment>
-  <w:comment w:id="2" w:author="William Pembleton" w:date="2018-11-13T17:25:00Z" w:initials="WP">
+  <w:comment w:id="1" w:author="William Pembleton" w:date="2018-11-13T17:25:00Z" w:initials="WP">
     <w:p>
       <w:pPr>
         <w:pStyle w:val="CommentText"/>
@@ -1622,7 +1752,7 @@
       </w:r>
     </w:p>
   </w:comment>
-  <w:comment w:id="3" w:author="William Pembleton" w:date="2018-11-12T13:24:00Z" w:initials="WP">
+  <w:comment w:id="2" w:author="William Pembleton" w:date="2018-11-12T13:24:00Z" w:initials="WP">
     <w:p>
       <w:pPr>
         <w:pStyle w:val="CommentText"/>
@@ -1638,7 +1768,7 @@
       </w:r>
     </w:p>
   </w:comment>
-  <w:comment w:id="4" w:author="William Pembleton" w:date="2018-11-12T14:33:00Z" w:initials="WP">
+  <w:comment w:id="3" w:author="William Pembleton" w:date="2018-11-12T14:33:00Z" w:initials="WP">
     <w:p>
       <w:pPr>
         <w:pStyle w:val="CommentText"/>
@@ -1654,7 +1784,7 @@
       </w:r>
     </w:p>
   </w:comment>
-  <w:comment w:id="5" w:author="William Pembleton" w:date="2018-11-12T14:35:00Z" w:initials="WP">
+  <w:comment w:id="4" w:author="William Pembleton" w:date="2018-11-12T14:35:00Z" w:initials="WP">
     <w:p>
       <w:pPr>
         <w:pStyle w:val="CommentText"/>
@@ -1670,7 +1800,7 @@
       </w:r>
     </w:p>
   </w:comment>
-  <w:comment w:id="6" w:author="William Pembleton" w:date="2018-11-13T12:44:00Z" w:initials="WP">
+  <w:comment w:id="5" w:author="William Pembleton" w:date="2018-11-13T12:44:00Z" w:initials="WP">
     <w:p>
       <w:pPr>
         <w:pStyle w:val="CommentText"/>
@@ -1686,7 +1816,7 @@
       </w:r>
     </w:p>
   </w:comment>
-  <w:comment w:id="7" w:author="William Pembleton" w:date="2018-11-12T13:20:00Z" w:initials="WP">
+  <w:comment w:id="6" w:author="William Pembleton" w:date="2018-11-12T13:20:00Z" w:initials="WP">
     <w:p>
       <w:pPr>
         <w:pStyle w:val="CommentText"/>

</xml_diff>